<commit_message>
Minor changes to the Process Chnage Request UC and provided definition to Project Management
</commit_message>
<xml_diff>
--- a/Use Case Model/SystemsEngDevelopmentEnv/SysEngDevEnv_rpy/Generated_Documents/Review_Document_Models_and_Documents/Generated_Review_Documents/Review Document For Process Change Request V7.docx
+++ b/Use Case Model/SystemsEngDevelopmentEnv/SysEngDevEnv_rpy/Generated_Documents/Review_Document_Models_and_Documents/Generated_Review_Documents/Review Document For Process Change Request V7.docx
@@ -217,7 +217,7 @@
           <w:rFonts w:ascii="Calibri" w:eastAsia="Calibri" w:hAnsi="Calibri" w:cs="Times New Roman"/>
           <w:noProof/>
         </w:rPr>
-        <w:t>11/23/2015 6:55 PM</w:t>
+        <w:t>12/7/2015 1:14 PM</w:t>
       </w:r>
       <w:r>
         <w:rPr>
@@ -325,7 +325,7 @@
           <w:r>
             <w:fldChar w:fldCharType="separate"/>
           </w:r>
-          <w:hyperlink w:anchor="_Toc436067655" w:history="1">
+          <w:hyperlink w:anchor="_Toc437257400" w:history="1">
             <w:r>
               <w:rPr>
                 <w:rStyle w:val="Hyperlink"/>
@@ -366,7 +366,7 @@
                 <w:noProof/>
                 <w:webHidden/>
               </w:rPr>
-              <w:instrText xml:space="preserve"> PAGEREF _Toc436067655 \h </w:instrText>
+              <w:instrText xml:space="preserve"> PAGEREF _Toc437257400 \h </w:instrText>
             </w:r>
             <w:r>
               <w:rPr>
@@ -409,7 +409,7 @@
               <w:noProof/>
             </w:rPr>
           </w:pPr>
-          <w:hyperlink w:anchor="_Toc436067656" w:history="1">
+          <w:hyperlink w:anchor="_Toc437257401" w:history="1">
             <w:r>
               <w:rPr>
                 <w:rStyle w:val="Hyperlink"/>
@@ -450,7 +450,7 @@
                 <w:noProof/>
                 <w:webHidden/>
               </w:rPr>
-              <w:instrText xml:space="preserve"> PAGEREF _Toc436067656 \h </w:instrText>
+              <w:instrText xml:space="preserve"> PAGEREF _Toc437257401 \h </w:instrText>
             </w:r>
             <w:r>
               <w:rPr>
@@ -493,7 +493,7 @@
               <w:noProof/>
             </w:rPr>
           </w:pPr>
-          <w:hyperlink w:anchor="_Toc436067657" w:history="1">
+          <w:hyperlink w:anchor="_Toc437257402" w:history="1">
             <w:r>
               <w:rPr>
                 <w:rStyle w:val="Hyperlink"/>
@@ -534,7 +534,7 @@
                 <w:noProof/>
                 <w:webHidden/>
               </w:rPr>
-              <w:instrText xml:space="preserve"> PAGEREF _Toc436067657 \h </w:instrText>
+              <w:instrText xml:space="preserve"> PAGEREF _Toc437257402 \h </w:instrText>
             </w:r>
             <w:r>
               <w:rPr>
@@ -576,7 +576,7 @@
               <w:noProof/>
             </w:rPr>
           </w:pPr>
-          <w:hyperlink w:anchor="_Toc436067658" w:history="1">
+          <w:hyperlink w:anchor="_Toc437257403" w:history="1">
             <w:r>
               <w:rPr>
                 <w:rStyle w:val="Hyperlink"/>
@@ -617,7 +617,7 @@
                 <w:noProof/>
                 <w:webHidden/>
               </w:rPr>
-              <w:instrText xml:space="preserve"> PAGEREF _Toc436067658 \h </w:instrText>
+              <w:instrText xml:space="preserve"> PAGEREF _Toc437257403 \h </w:instrText>
             </w:r>
             <w:r>
               <w:rPr>
@@ -659,7 +659,7 @@
               <w:noProof/>
             </w:rPr>
           </w:pPr>
-          <w:hyperlink w:anchor="_Toc436067659" w:history="1">
+          <w:hyperlink w:anchor="_Toc437257404" w:history="1">
             <w:r>
               <w:rPr>
                 <w:rStyle w:val="Hyperlink"/>
@@ -700,7 +700,7 @@
                 <w:noProof/>
                 <w:webHidden/>
               </w:rPr>
-              <w:instrText xml:space="preserve"> PAGEREF _Toc436067659 \h </w:instrText>
+              <w:instrText xml:space="preserve"> PAGEREF _Toc437257404 \h </w:instrText>
             </w:r>
             <w:r>
               <w:rPr>
@@ -743,7 +743,7 @@
               <w:noProof/>
             </w:rPr>
           </w:pPr>
-          <w:hyperlink w:anchor="_Toc436067660" w:history="1">
+          <w:hyperlink w:anchor="_Toc437257405" w:history="1">
             <w:r>
               <w:rPr>
                 <w:rStyle w:val="Hyperlink"/>
@@ -784,7 +784,7 @@
                 <w:noProof/>
                 <w:webHidden/>
               </w:rPr>
-              <w:instrText xml:space="preserve"> PAGEREF _Toc436067660 \h </w:instrText>
+              <w:instrText xml:space="preserve"> PAGEREF _Toc437257405 \h </w:instrText>
             </w:r>
             <w:r>
               <w:rPr>
@@ -827,7 +827,7 @@
               <w:noProof/>
             </w:rPr>
           </w:pPr>
-          <w:hyperlink w:anchor="_Toc436067661" w:history="1">
+          <w:hyperlink w:anchor="_Toc437257406" w:history="1">
             <w:r>
               <w:rPr>
                 <w:rStyle w:val="Hyperlink"/>
@@ -868,7 +868,7 @@
                 <w:noProof/>
                 <w:webHidden/>
               </w:rPr>
-              <w:instrText xml:space="preserve"> PAGEREF _Toc436067661 \h </w:instrText>
+              <w:instrText xml:space="preserve"> PAGEREF _Toc437257406 \h </w:instrText>
             </w:r>
             <w:r>
               <w:rPr>
@@ -911,7 +911,7 @@
               <w:noProof/>
             </w:rPr>
           </w:pPr>
-          <w:hyperlink w:anchor="_Toc436067662" w:history="1">
+          <w:hyperlink w:anchor="_Toc437257407" w:history="1">
             <w:r>
               <w:rPr>
                 <w:rStyle w:val="Hyperlink"/>
@@ -952,7 +952,7 @@
                 <w:noProof/>
                 <w:webHidden/>
               </w:rPr>
-              <w:instrText xml:space="preserve"> PAGEREF _Toc436067662 \h </w:instrText>
+              <w:instrText xml:space="preserve"> PAGEREF _Toc437257407 \h </w:instrText>
             </w:r>
             <w:r>
               <w:rPr>
@@ -995,7 +995,7 @@
               <w:noProof/>
             </w:rPr>
           </w:pPr>
-          <w:hyperlink w:anchor="_Toc436067663" w:history="1">
+          <w:hyperlink w:anchor="_Toc437257408" w:history="1">
             <w:r>
               <w:rPr>
                 <w:rStyle w:val="Hyperlink"/>
@@ -1036,7 +1036,7 @@
                 <w:noProof/>
                 <w:webHidden/>
               </w:rPr>
-              <w:instrText xml:space="preserve"> PAGEREF _Toc436067663 \h </w:instrText>
+              <w:instrText xml:space="preserve"> PAGEREF _Toc437257408 \h </w:instrText>
             </w:r>
             <w:r>
               <w:rPr>
@@ -1079,7 +1079,7 @@
               <w:noProof/>
             </w:rPr>
           </w:pPr>
-          <w:hyperlink w:anchor="_Toc436067664" w:history="1">
+          <w:hyperlink w:anchor="_Toc437257409" w:history="1">
             <w:r>
               <w:rPr>
                 <w:rStyle w:val="Hyperlink"/>
@@ -1120,7 +1120,7 @@
                 <w:noProof/>
                 <w:webHidden/>
               </w:rPr>
-              <w:instrText xml:space="preserve"> PAGEREF _Toc436067664 \h </w:instrText>
+              <w:instrText xml:space="preserve"> PAGEREF _Toc437257409 \h </w:instrText>
             </w:r>
             <w:r>
               <w:rPr>
@@ -1140,7 +1140,7 @@
                 <w:noProof/>
                 <w:webHidden/>
               </w:rPr>
-              <w:t>18</w:t>
+              <w:t>13</w:t>
             </w:r>
             <w:r>
               <w:rPr>
@@ -1162,7 +1162,7 @@
               <w:noProof/>
             </w:rPr>
           </w:pPr>
-          <w:hyperlink w:anchor="_Toc436067665" w:history="1">
+          <w:hyperlink w:anchor="_Toc437257410" w:history="1">
             <w:r>
               <w:rPr>
                 <w:rStyle w:val="Hyperlink"/>
@@ -1203,7 +1203,7 @@
                 <w:noProof/>
                 <w:webHidden/>
               </w:rPr>
-              <w:instrText xml:space="preserve"> PAGEREF _Toc436067665 \h </w:instrText>
+              <w:instrText xml:space="preserve"> PAGEREF _Toc437257410 \h </w:instrText>
             </w:r>
             <w:r>
               <w:rPr>
@@ -1223,7 +1223,7 @@
                 <w:noProof/>
                 <w:webHidden/>
               </w:rPr>
-              <w:t>18</w:t>
+              <w:t>14</w:t>
             </w:r>
             <w:r>
               <w:rPr>
@@ -1246,7 +1246,7 @@
               <w:noProof/>
             </w:rPr>
           </w:pPr>
-          <w:hyperlink w:anchor="_Toc436067666" w:history="1">
+          <w:hyperlink w:anchor="_Toc437257411" w:history="1">
             <w:r>
               <w:rPr>
                 <w:rStyle w:val="Hyperlink"/>
@@ -1287,7 +1287,7 @@
                 <w:noProof/>
                 <w:webHidden/>
               </w:rPr>
-              <w:instrText xml:space="preserve"> PAGEREF _Toc436067666 \h </w:instrText>
+              <w:instrText xml:space="preserve"> PAGEREF _Toc437257411 \h </w:instrText>
             </w:r>
             <w:r>
               <w:rPr>
@@ -1307,7 +1307,7 @@
                 <w:noProof/>
                 <w:webHidden/>
               </w:rPr>
-              <w:t>19</w:t>
+              <w:t>14</w:t>
             </w:r>
             <w:r>
               <w:rPr>
@@ -1330,7 +1330,7 @@
               <w:noProof/>
             </w:rPr>
           </w:pPr>
-          <w:hyperlink w:anchor="_Toc436067667" w:history="1">
+          <w:hyperlink w:anchor="_Toc437257412" w:history="1">
             <w:r>
               <w:rPr>
                 <w:rStyle w:val="Hyperlink"/>
@@ -1371,7 +1371,7 @@
                 <w:noProof/>
                 <w:webHidden/>
               </w:rPr>
-              <w:instrText xml:space="preserve"> PAGEREF _Toc436067667 \h </w:instrText>
+              <w:instrText xml:space="preserve"> PAGEREF _Toc437257412 \h </w:instrText>
             </w:r>
             <w:r>
               <w:rPr>
@@ -1391,7 +1391,7 @@
                 <w:noProof/>
                 <w:webHidden/>
               </w:rPr>
-              <w:t>19</w:t>
+              <w:t>14</w:t>
             </w:r>
             <w:r>
               <w:rPr>
@@ -1414,7 +1414,7 @@
               <w:noProof/>
             </w:rPr>
           </w:pPr>
-          <w:hyperlink w:anchor="_Toc436067668" w:history="1">
+          <w:hyperlink w:anchor="_Toc437257413" w:history="1">
             <w:r>
               <w:rPr>
                 <w:rStyle w:val="Hyperlink"/>
@@ -1455,7 +1455,7 @@
                 <w:noProof/>
                 <w:webHidden/>
               </w:rPr>
-              <w:instrText xml:space="preserve"> PAGEREF _Toc436067668 \h </w:instrText>
+              <w:instrText xml:space="preserve"> PAGEREF _Toc437257413 \h </w:instrText>
             </w:r>
             <w:r>
               <w:rPr>
@@ -1475,7 +1475,7 @@
                 <w:noProof/>
                 <w:webHidden/>
               </w:rPr>
-              <w:t>20</w:t>
+              <w:t>15</w:t>
             </w:r>
             <w:r>
               <w:rPr>
@@ -1498,7 +1498,7 @@
               <w:noProof/>
             </w:rPr>
           </w:pPr>
-          <w:hyperlink w:anchor="_Toc436067669" w:history="1">
+          <w:hyperlink w:anchor="_Toc437257414" w:history="1">
             <w:r>
               <w:rPr>
                 <w:rStyle w:val="Hyperlink"/>
@@ -1539,7 +1539,7 @@
                 <w:noProof/>
                 <w:webHidden/>
               </w:rPr>
-              <w:instrText xml:space="preserve"> PAGEREF _Toc436067669 \h </w:instrText>
+              <w:instrText xml:space="preserve"> PAGEREF _Toc437257414 \h </w:instrText>
             </w:r>
             <w:r>
               <w:rPr>
@@ -1559,7 +1559,7 @@
                 <w:noProof/>
                 <w:webHidden/>
               </w:rPr>
-              <w:t>21</w:t>
+              <w:t>16</w:t>
             </w:r>
             <w:r>
               <w:rPr>
@@ -1582,7 +1582,7 @@
               <w:noProof/>
             </w:rPr>
           </w:pPr>
-          <w:hyperlink w:anchor="_Toc436067670" w:history="1">
+          <w:hyperlink w:anchor="_Toc437257415" w:history="1">
             <w:r>
               <w:rPr>
                 <w:rStyle w:val="Hyperlink"/>
@@ -1602,7 +1602,7 @@
                 <w:rStyle w:val="Hyperlink"/>
                 <w:noProof/>
               </w:rPr>
-              <w:t>Perform a Trade Study</w:t>
+              <w:t>Analyze Requirements</w:t>
             </w:r>
             <w:r>
               <w:rPr>
@@ -1623,7 +1623,7 @@
                 <w:noProof/>
                 <w:webHidden/>
               </w:rPr>
-              <w:instrText xml:space="preserve"> PAGEREF _Toc436067670 \h </w:instrText>
+              <w:instrText xml:space="preserve"> PAGEREF _Toc437257415 \h </w:instrText>
             </w:r>
             <w:r>
               <w:rPr>
@@ -1643,7 +1643,7 @@
                 <w:noProof/>
                 <w:webHidden/>
               </w:rPr>
-              <w:t>22</w:t>
+              <w:t>17</w:t>
             </w:r>
             <w:r>
               <w:rPr>
@@ -1666,7 +1666,7 @@
               <w:noProof/>
             </w:rPr>
           </w:pPr>
-          <w:hyperlink w:anchor="_Toc436067671" w:history="1">
+          <w:hyperlink w:anchor="_Toc437257416" w:history="1">
             <w:r>
               <w:rPr>
                 <w:rStyle w:val="Hyperlink"/>
@@ -1686,7 +1686,7 @@
                 <w:rStyle w:val="Hyperlink"/>
                 <w:noProof/>
               </w:rPr>
-              <w:t>Analyze Requirements</w:t>
+              <w:t>Categorize Requirements</w:t>
             </w:r>
             <w:r>
               <w:rPr>
@@ -1707,7 +1707,7 @@
                 <w:noProof/>
                 <w:webHidden/>
               </w:rPr>
-              <w:instrText xml:space="preserve"> PAGEREF _Toc436067671 \h </w:instrText>
+              <w:instrText xml:space="preserve"> PAGEREF _Toc437257416 \h </w:instrText>
             </w:r>
             <w:r>
               <w:rPr>
@@ -1727,7 +1727,7 @@
                 <w:noProof/>
                 <w:webHidden/>
               </w:rPr>
-              <w:t>23</w:t>
+              <w:t>18</w:t>
             </w:r>
             <w:r>
               <w:rPr>
@@ -1750,7 +1750,7 @@
               <w:noProof/>
             </w:rPr>
           </w:pPr>
-          <w:hyperlink w:anchor="_Toc436067672" w:history="1">
+          <w:hyperlink w:anchor="_Toc437257417" w:history="1">
             <w:r>
               <w:rPr>
                 <w:rStyle w:val="Hyperlink"/>
@@ -1770,7 +1770,7 @@
                 <w:rStyle w:val="Hyperlink"/>
                 <w:noProof/>
               </w:rPr>
-              <w:t>Categorize Requirements</w:t>
+              <w:t>Add Requirement</w:t>
             </w:r>
             <w:r>
               <w:rPr>
@@ -1791,7 +1791,7 @@
                 <w:noProof/>
                 <w:webHidden/>
               </w:rPr>
-              <w:instrText xml:space="preserve"> PAGEREF _Toc436067672 \h </w:instrText>
+              <w:instrText xml:space="preserve"> PAGEREF _Toc437257417 \h </w:instrText>
             </w:r>
             <w:r>
               <w:rPr>
@@ -1811,343 +1811,7 @@
                 <w:noProof/>
                 <w:webHidden/>
               </w:rPr>
-              <w:t>25</w:t>
-            </w:r>
-            <w:r>
-              <w:rPr>
-                <w:noProof/>
-                <w:webHidden/>
-              </w:rPr>
-              <w:fldChar w:fldCharType="end"/>
-            </w:r>
-          </w:hyperlink>
-        </w:p>
-        <w:p>
-          <w:pPr>
-            <w:pStyle w:val="TOC3"/>
-            <w:tabs>
-              <w:tab w:val="left" w:pos="666"/>
-              <w:tab w:val="right" w:leader="dot" w:pos="9350"/>
-            </w:tabs>
-            <w:rPr>
-              <w:rFonts w:eastAsiaTheme="minorEastAsia"/>
-              <w:noProof/>
-            </w:rPr>
-          </w:pPr>
-          <w:hyperlink w:anchor="_Toc436067673" w:history="1">
-            <w:r>
-              <w:rPr>
-                <w:rStyle w:val="Hyperlink"/>
-                <w:noProof/>
-              </w:rPr>
-              <w:t>4.1.7</w:t>
-            </w:r>
-            <w:r>
-              <w:rPr>
-                <w:rFonts w:eastAsiaTheme="minorEastAsia"/>
-                <w:noProof/>
-              </w:rPr>
-              <w:tab/>
-            </w:r>
-            <w:r>
-              <w:rPr>
-                <w:rStyle w:val="Hyperlink"/>
-                <w:noProof/>
-              </w:rPr>
-              <w:t>Allocate Requirements</w:t>
-            </w:r>
-            <w:r>
-              <w:rPr>
-                <w:noProof/>
-                <w:webHidden/>
-              </w:rPr>
-              <w:tab/>
-            </w:r>
-            <w:r>
-              <w:rPr>
-                <w:noProof/>
-                <w:webHidden/>
-              </w:rPr>
-              <w:fldChar w:fldCharType="begin"/>
-            </w:r>
-            <w:r>
-              <w:rPr>
-                <w:noProof/>
-                <w:webHidden/>
-              </w:rPr>
-              <w:instrText xml:space="preserve"> PAGEREF _Toc436067673 \h </w:instrText>
-            </w:r>
-            <w:r>
-              <w:rPr>
-                <w:noProof/>
-                <w:webHidden/>
-              </w:rPr>
-            </w:r>
-            <w:r>
-              <w:rPr>
-                <w:noProof/>
-                <w:webHidden/>
-              </w:rPr>
-              <w:fldChar w:fldCharType="separate"/>
-            </w:r>
-            <w:r>
-              <w:rPr>
-                <w:noProof/>
-                <w:webHidden/>
-              </w:rPr>
-              <w:t>25</w:t>
-            </w:r>
-            <w:r>
-              <w:rPr>
-                <w:noProof/>
-                <w:webHidden/>
-              </w:rPr>
-              <w:fldChar w:fldCharType="end"/>
-            </w:r>
-          </w:hyperlink>
-        </w:p>
-        <w:p>
-          <w:pPr>
-            <w:pStyle w:val="TOC3"/>
-            <w:tabs>
-              <w:tab w:val="left" w:pos="666"/>
-              <w:tab w:val="right" w:leader="dot" w:pos="9350"/>
-            </w:tabs>
-            <w:rPr>
-              <w:rFonts w:eastAsiaTheme="minorEastAsia"/>
-              <w:noProof/>
-            </w:rPr>
-          </w:pPr>
-          <w:hyperlink w:anchor="_Toc436067674" w:history="1">
-            <w:r>
-              <w:rPr>
-                <w:rStyle w:val="Hyperlink"/>
-                <w:noProof/>
-              </w:rPr>
-              <w:t>4.1.8</w:t>
-            </w:r>
-            <w:r>
-              <w:rPr>
-                <w:rFonts w:eastAsiaTheme="minorEastAsia"/>
-                <w:noProof/>
-              </w:rPr>
-              <w:tab/>
-            </w:r>
-            <w:r>
-              <w:rPr>
-                <w:rStyle w:val="Hyperlink"/>
-                <w:noProof/>
-              </w:rPr>
-              <w:t>Define System Context</w:t>
-            </w:r>
-            <w:r>
-              <w:rPr>
-                <w:noProof/>
-                <w:webHidden/>
-              </w:rPr>
-              <w:tab/>
-            </w:r>
-            <w:r>
-              <w:rPr>
-                <w:noProof/>
-                <w:webHidden/>
-              </w:rPr>
-              <w:fldChar w:fldCharType="begin"/>
-            </w:r>
-            <w:r>
-              <w:rPr>
-                <w:noProof/>
-                <w:webHidden/>
-              </w:rPr>
-              <w:instrText xml:space="preserve"> PAGEREF _Toc436067674 \h </w:instrText>
-            </w:r>
-            <w:r>
-              <w:rPr>
-                <w:noProof/>
-                <w:webHidden/>
-              </w:rPr>
-            </w:r>
-            <w:r>
-              <w:rPr>
-                <w:noProof/>
-                <w:webHidden/>
-              </w:rPr>
-              <w:fldChar w:fldCharType="separate"/>
-            </w:r>
-            <w:r>
-              <w:rPr>
-                <w:noProof/>
-                <w:webHidden/>
-              </w:rPr>
-              <w:t>26</w:t>
-            </w:r>
-            <w:r>
-              <w:rPr>
-                <w:noProof/>
-                <w:webHidden/>
-              </w:rPr>
-              <w:fldChar w:fldCharType="end"/>
-            </w:r>
-          </w:hyperlink>
-        </w:p>
-        <w:p>
-          <w:pPr>
-            <w:pStyle w:val="TOC3"/>
-            <w:tabs>
-              <w:tab w:val="left" w:pos="666"/>
-              <w:tab w:val="right" w:leader="dot" w:pos="9350"/>
-            </w:tabs>
-            <w:rPr>
-              <w:rFonts w:eastAsiaTheme="minorEastAsia"/>
-              <w:noProof/>
-            </w:rPr>
-          </w:pPr>
-          <w:hyperlink w:anchor="_Toc436067675" w:history="1">
-            <w:r>
-              <w:rPr>
-                <w:rStyle w:val="Hyperlink"/>
-                <w:noProof/>
-              </w:rPr>
-              <w:t>4.1.9</w:t>
-            </w:r>
-            <w:r>
-              <w:rPr>
-                <w:rFonts w:eastAsiaTheme="minorEastAsia"/>
-                <w:noProof/>
-              </w:rPr>
-              <w:tab/>
-            </w:r>
-            <w:r>
-              <w:rPr>
-                <w:rStyle w:val="Hyperlink"/>
-                <w:noProof/>
-              </w:rPr>
-              <w:t>Add Requirement</w:t>
-            </w:r>
-            <w:r>
-              <w:rPr>
-                <w:noProof/>
-                <w:webHidden/>
-              </w:rPr>
-              <w:tab/>
-            </w:r>
-            <w:r>
-              <w:rPr>
-                <w:noProof/>
-                <w:webHidden/>
-              </w:rPr>
-              <w:fldChar w:fldCharType="begin"/>
-            </w:r>
-            <w:r>
-              <w:rPr>
-                <w:noProof/>
-                <w:webHidden/>
-              </w:rPr>
-              <w:instrText xml:space="preserve"> PAGEREF _Toc436067675 \h </w:instrText>
-            </w:r>
-            <w:r>
-              <w:rPr>
-                <w:noProof/>
-                <w:webHidden/>
-              </w:rPr>
-            </w:r>
-            <w:r>
-              <w:rPr>
-                <w:noProof/>
-                <w:webHidden/>
-              </w:rPr>
-              <w:fldChar w:fldCharType="separate"/>
-            </w:r>
-            <w:r>
-              <w:rPr>
-                <w:noProof/>
-                <w:webHidden/>
-              </w:rPr>
-              <w:t>27</w:t>
-            </w:r>
-            <w:r>
-              <w:rPr>
-                <w:noProof/>
-                <w:webHidden/>
-              </w:rPr>
-              <w:fldChar w:fldCharType="end"/>
-            </w:r>
-          </w:hyperlink>
-        </w:p>
-        <w:p>
-          <w:pPr>
-            <w:pStyle w:val="TOC3"/>
-            <w:tabs>
-              <w:tab w:val="left" w:pos="777"/>
-              <w:tab w:val="right" w:leader="dot" w:pos="9350"/>
-            </w:tabs>
-            <w:rPr>
-              <w:rFonts w:eastAsiaTheme="minorEastAsia"/>
-              <w:noProof/>
-            </w:rPr>
-          </w:pPr>
-          <w:hyperlink w:anchor="_Toc436067676" w:history="1">
-            <w:r>
-              <w:rPr>
-                <w:rStyle w:val="Hyperlink"/>
-                <w:noProof/>
-              </w:rPr>
-              <w:t>4.1.10</w:t>
-            </w:r>
-            <w:r>
-              <w:rPr>
-                <w:rFonts w:eastAsiaTheme="minorEastAsia"/>
-                <w:noProof/>
-              </w:rPr>
-              <w:tab/>
-            </w:r>
-            <w:r>
-              <w:rPr>
-                <w:rStyle w:val="Hyperlink"/>
-                <w:noProof/>
-              </w:rPr>
-              <w:t>Visualize Data</w:t>
-            </w:r>
-            <w:r>
-              <w:rPr>
-                <w:noProof/>
-                <w:webHidden/>
-              </w:rPr>
-              <w:tab/>
-            </w:r>
-            <w:r>
-              <w:rPr>
-                <w:noProof/>
-                <w:webHidden/>
-              </w:rPr>
-              <w:fldChar w:fldCharType="begin"/>
-            </w:r>
-            <w:r>
-              <w:rPr>
-                <w:noProof/>
-                <w:webHidden/>
-              </w:rPr>
-              <w:instrText xml:space="preserve"> PAGEREF _Toc436067676 \h </w:instrText>
-            </w:r>
-            <w:r>
-              <w:rPr>
-                <w:noProof/>
-                <w:webHidden/>
-              </w:rPr>
-            </w:r>
-            <w:r>
-              <w:rPr>
-                <w:noProof/>
-                <w:webHidden/>
-              </w:rPr>
-              <w:fldChar w:fldCharType="separate"/>
-            </w:r>
-            <w:r>
-              <w:rPr>
-                <w:noProof/>
-                <w:webHidden/>
-              </w:rPr>
-              <w:t>28</w:t>
+              <w:t>19</w:t>
             </w:r>
             <w:r>
               <w:rPr>
@@ -2170,7 +1834,7 @@
               <w:noProof/>
             </w:rPr>
           </w:pPr>
-          <w:hyperlink w:anchor="_Toc436067677" w:history="1">
+          <w:hyperlink w:anchor="_Toc437257418" w:history="1">
             <w:r>
               <w:rPr>
                 <w:rStyle w:val="Hyperlink"/>
@@ -2211,7 +1875,7 @@
                 <w:noProof/>
                 <w:webHidden/>
               </w:rPr>
-              <w:instrText xml:space="preserve"> PAGEREF _Toc436067677 \h </w:instrText>
+              <w:instrText xml:space="preserve"> PAGEREF _Toc437257418 \h </w:instrText>
             </w:r>
             <w:r>
               <w:rPr>
@@ -2231,7 +1895,7 @@
                 <w:noProof/>
                 <w:webHidden/>
               </w:rPr>
-              <w:t>28</w:t>
+              <w:t>20</w:t>
             </w:r>
             <w:r>
               <w:rPr>
@@ -2254,7 +1918,7 @@
               <w:noProof/>
             </w:rPr>
           </w:pPr>
-          <w:hyperlink w:anchor="_Toc436067678" w:history="1">
+          <w:hyperlink w:anchor="_Toc437257419" w:history="1">
             <w:r>
               <w:rPr>
                 <w:rStyle w:val="Hyperlink"/>
@@ -2295,7 +1959,7 @@
                 <w:noProof/>
                 <w:webHidden/>
               </w:rPr>
-              <w:instrText xml:space="preserve"> PAGEREF _Toc436067678 \h </w:instrText>
+              <w:instrText xml:space="preserve"> PAGEREF _Toc437257419 \h </w:instrText>
             </w:r>
             <w:r>
               <w:rPr>
@@ -2315,7 +1979,7 @@
                 <w:noProof/>
                 <w:webHidden/>
               </w:rPr>
-              <w:t>43</w:t>
+              <w:t>32</w:t>
             </w:r>
             <w:r>
               <w:rPr>
@@ -2338,7 +2002,7 @@
               <w:noProof/>
             </w:rPr>
           </w:pPr>
-          <w:hyperlink w:anchor="_Toc436067679" w:history="1">
+          <w:hyperlink w:anchor="_Toc437257420" w:history="1">
             <w:r>
               <w:rPr>
                 <w:rStyle w:val="Hyperlink"/>
@@ -2379,7 +2043,7 @@
                 <w:noProof/>
                 <w:webHidden/>
               </w:rPr>
-              <w:instrText xml:space="preserve"> PAGEREF _Toc436067679 \h </w:instrText>
+              <w:instrText xml:space="preserve"> PAGEREF _Toc437257420 \h </w:instrText>
             </w:r>
             <w:r>
               <w:rPr>
@@ -2399,7 +2063,7 @@
                 <w:noProof/>
                 <w:webHidden/>
               </w:rPr>
-              <w:t>44</w:t>
+              <w:t>33</w:t>
             </w:r>
             <w:r>
               <w:rPr>
@@ -2422,7 +2086,7 @@
               <w:noProof/>
             </w:rPr>
           </w:pPr>
-          <w:hyperlink w:anchor="_Toc436067680" w:history="1">
+          <w:hyperlink w:anchor="_Toc437257421" w:history="1">
             <w:r>
               <w:rPr>
                 <w:rStyle w:val="Hyperlink"/>
@@ -2463,7 +2127,7 @@
                 <w:noProof/>
                 <w:webHidden/>
               </w:rPr>
-              <w:instrText xml:space="preserve"> PAGEREF _Toc436067680 \h </w:instrText>
+              <w:instrText xml:space="preserve"> PAGEREF _Toc437257421 \h </w:instrText>
             </w:r>
             <w:r>
               <w:rPr>
@@ -2483,7 +2147,7 @@
                 <w:noProof/>
                 <w:webHidden/>
               </w:rPr>
-              <w:t>46</w:t>
+              <w:t>35</w:t>
             </w:r>
             <w:r>
               <w:rPr>
@@ -2540,13 +2204,13 @@
       <w:r>
         <w:fldChar w:fldCharType="separate"/>
       </w:r>
-      <w:hyperlink w:anchor="_Toc436067681" w:history="1">
+      <w:hyperlink w:anchor="_Toc437257422" w:history="1">
         <w:r>
           <w:rPr>
             <w:rStyle w:val="Hyperlink"/>
             <w:noProof/>
           </w:rPr>
-          <w:t>Figure i: Systems Engineering Workflow Use Case Context</w:t>
+          <w:t>Figure 1: Systems Engineering Workflow Use Case Context</w:t>
         </w:r>
         <w:r>
           <w:rPr>
@@ -2567,7 +2231,7 @@
             <w:noProof/>
             <w:webHidden/>
           </w:rPr>
-          <w:instrText xml:space="preserve"> PAGEREF _Toc436067681 \h </w:instrText>
+          <w:instrText xml:space="preserve"> PAGEREF _Toc437257422 \h </w:instrText>
         </w:r>
         <w:r>
           <w:rPr>
@@ -2609,13 +2273,13 @@
           <w:noProof/>
         </w:rPr>
       </w:pPr>
-      <w:hyperlink w:anchor="_Toc436067682" w:history="1">
+      <w:hyperlink w:anchor="_Toc437257423" w:history="1">
         <w:r>
           <w:rPr>
             <w:rStyle w:val="Hyperlink"/>
             <w:noProof/>
           </w:rPr>
-          <w:t>Figure i: Process Change Request</w:t>
+          <w:t>Figure 2: Process Change Request</w:t>
         </w:r>
         <w:r>
           <w:rPr>
@@ -2636,7 +2300,7 @@
             <w:noProof/>
             <w:webHidden/>
           </w:rPr>
-          <w:instrText xml:space="preserve"> PAGEREF _Toc436067682 \h </w:instrText>
+          <w:instrText xml:space="preserve"> PAGEREF _Toc437257423 \h </w:instrText>
         </w:r>
         <w:r>
           <w:rPr>
@@ -2678,13 +2342,13 @@
           <w:noProof/>
         </w:rPr>
       </w:pPr>
-      <w:hyperlink w:anchor="_Toc436067683" w:history="1">
+      <w:hyperlink w:anchor="_Toc437257424" w:history="1">
         <w:r>
           <w:rPr>
             <w:rStyle w:val="Hyperlink"/>
             <w:noProof/>
           </w:rPr>
-          <w:t>Figure i: Process Change Request</w:t>
+          <w:t>Figure 3: Process Change Request</w:t>
         </w:r>
         <w:r>
           <w:rPr>
@@ -2705,7 +2369,145 @@
             <w:noProof/>
             <w:webHidden/>
           </w:rPr>
-          <w:instrText xml:space="preserve"> PAGEREF _Toc436067683 \h </w:instrText>
+          <w:instrText xml:space="preserve"> PAGEREF _Toc437257424 \h </w:instrText>
+        </w:r>
+        <w:r>
+          <w:rPr>
+            <w:noProof/>
+            <w:webHidden/>
+          </w:rPr>
+        </w:r>
+        <w:r>
+          <w:rPr>
+            <w:noProof/>
+            <w:webHidden/>
+          </w:rPr>
+          <w:fldChar w:fldCharType="separate"/>
+        </w:r>
+        <w:r>
+          <w:rPr>
+            <w:noProof/>
+            <w:webHidden/>
+          </w:rPr>
+          <w:t>9</w:t>
+        </w:r>
+        <w:r>
+          <w:rPr>
+            <w:noProof/>
+            <w:webHidden/>
+          </w:rPr>
+          <w:fldChar w:fldCharType="end"/>
+        </w:r>
+      </w:hyperlink>
+    </w:p>
+    <w:p>
+      <w:pPr>
+        <w:pStyle w:val="TableofFigures"/>
+        <w:tabs>
+          <w:tab w:val="right" w:leader="dot" w:pos="9350"/>
+        </w:tabs>
+        <w:rPr>
+          <w:rFonts w:eastAsiaTheme="minorEastAsia"/>
+          <w:noProof/>
+        </w:rPr>
+      </w:pPr>
+      <w:hyperlink w:anchor="_Toc437257425" w:history="1">
+        <w:r>
+          <w:rPr>
+            <w:rStyle w:val="Hyperlink"/>
+            <w:noProof/>
+          </w:rPr>
+          <w:t>Figure 4: Assess Architectural Impact</w:t>
+        </w:r>
+        <w:r>
+          <w:rPr>
+            <w:noProof/>
+            <w:webHidden/>
+          </w:rPr>
+          <w:tab/>
+        </w:r>
+        <w:r>
+          <w:rPr>
+            <w:noProof/>
+            <w:webHidden/>
+          </w:rPr>
+          <w:fldChar w:fldCharType="begin"/>
+        </w:r>
+        <w:r>
+          <w:rPr>
+            <w:noProof/>
+            <w:webHidden/>
+          </w:rPr>
+          <w:instrText xml:space="preserve"> PAGEREF _Toc437257425 \h </w:instrText>
+        </w:r>
+        <w:r>
+          <w:rPr>
+            <w:noProof/>
+            <w:webHidden/>
+          </w:rPr>
+        </w:r>
+        <w:r>
+          <w:rPr>
+            <w:noProof/>
+            <w:webHidden/>
+          </w:rPr>
+          <w:fldChar w:fldCharType="separate"/>
+        </w:r>
+        <w:r>
+          <w:rPr>
+            <w:noProof/>
+            <w:webHidden/>
+          </w:rPr>
+          <w:t>10</w:t>
+        </w:r>
+        <w:r>
+          <w:rPr>
+            <w:noProof/>
+            <w:webHidden/>
+          </w:rPr>
+          <w:fldChar w:fldCharType="end"/>
+        </w:r>
+      </w:hyperlink>
+    </w:p>
+    <w:p>
+      <w:pPr>
+        <w:pStyle w:val="TableofFigures"/>
+        <w:tabs>
+          <w:tab w:val="right" w:leader="dot" w:pos="9350"/>
+        </w:tabs>
+        <w:rPr>
+          <w:rFonts w:eastAsiaTheme="minorEastAsia"/>
+          <w:noProof/>
+        </w:rPr>
+      </w:pPr>
+      <w:hyperlink w:anchor="_Toc437257426" w:history="1">
+        <w:r>
+          <w:rPr>
+            <w:rStyle w:val="Hyperlink"/>
+            <w:noProof/>
+          </w:rPr>
+          <w:t>Figure 5: Update Architecture and Specifications</w:t>
+        </w:r>
+        <w:r>
+          <w:rPr>
+            <w:noProof/>
+            <w:webHidden/>
+          </w:rPr>
+          <w:tab/>
+        </w:r>
+        <w:r>
+          <w:rPr>
+            <w:noProof/>
+            <w:webHidden/>
+          </w:rPr>
+          <w:fldChar w:fldCharType="begin"/>
+        </w:r>
+        <w:r>
+          <w:rPr>
+            <w:noProof/>
+            <w:webHidden/>
+          </w:rPr>
+          <w:instrText xml:space="preserve"> PAGEREF _Toc437257426 \h </w:instrText>
         </w:r>
         <w:r>
           <w:rPr>
@@ -2747,13 +2549,13 @@
           <w:noProof/>
         </w:rPr>
       </w:pPr>
-      <w:hyperlink w:anchor="_Toc436067684" w:history="1">
+      <w:hyperlink w:anchor="_Toc437257427" w:history="1">
         <w:r>
           <w:rPr>
             <w:rStyle w:val="Hyperlink"/>
             <w:noProof/>
           </w:rPr>
-          <w:t>Figure i: Assess Architectural Impact</w:t>
+          <w:t>Figure 6: Configuration Management Items</w:t>
         </w:r>
         <w:r>
           <w:rPr>
@@ -2774,7 +2576,145 @@
             <w:noProof/>
             <w:webHidden/>
           </w:rPr>
-          <w:instrText xml:space="preserve"> PAGEREF _Toc436067684 \h </w:instrText>
+          <w:instrText xml:space="preserve"> PAGEREF _Toc437257427 \h </w:instrText>
+        </w:r>
+        <w:r>
+          <w:rPr>
+            <w:noProof/>
+            <w:webHidden/>
+          </w:rPr>
+        </w:r>
+        <w:r>
+          <w:rPr>
+            <w:noProof/>
+            <w:webHidden/>
+          </w:rPr>
+          <w:fldChar w:fldCharType="separate"/>
+        </w:r>
+        <w:r>
+          <w:rPr>
+            <w:noProof/>
+            <w:webHidden/>
+          </w:rPr>
+          <w:t>12</w:t>
+        </w:r>
+        <w:r>
+          <w:rPr>
+            <w:noProof/>
+            <w:webHidden/>
+          </w:rPr>
+          <w:fldChar w:fldCharType="end"/>
+        </w:r>
+      </w:hyperlink>
+    </w:p>
+    <w:p>
+      <w:pPr>
+        <w:pStyle w:val="TableofFigures"/>
+        <w:tabs>
+          <w:tab w:val="right" w:leader="dot" w:pos="9350"/>
+        </w:tabs>
+        <w:rPr>
+          <w:rFonts w:eastAsiaTheme="minorEastAsia"/>
+          <w:noProof/>
+        </w:rPr>
+      </w:pPr>
+      <w:hyperlink w:anchor="_Toc437257428" w:history="1">
+        <w:r>
+          <w:rPr>
+            <w:rStyle w:val="Hyperlink"/>
+            <w:noProof/>
+          </w:rPr>
+          <w:t>Figure 7: Process Change Request Information Flow</w:t>
+        </w:r>
+        <w:r>
+          <w:rPr>
+            <w:noProof/>
+            <w:webHidden/>
+          </w:rPr>
+          <w:tab/>
+        </w:r>
+        <w:r>
+          <w:rPr>
+            <w:noProof/>
+            <w:webHidden/>
+          </w:rPr>
+          <w:fldChar w:fldCharType="begin"/>
+        </w:r>
+        <w:r>
+          <w:rPr>
+            <w:noProof/>
+            <w:webHidden/>
+          </w:rPr>
+          <w:instrText xml:space="preserve"> PAGEREF _Toc437257428 \h </w:instrText>
+        </w:r>
+        <w:r>
+          <w:rPr>
+            <w:noProof/>
+            <w:webHidden/>
+          </w:rPr>
+        </w:r>
+        <w:r>
+          <w:rPr>
+            <w:noProof/>
+            <w:webHidden/>
+          </w:rPr>
+          <w:fldChar w:fldCharType="separate"/>
+        </w:r>
+        <w:r>
+          <w:rPr>
+            <w:noProof/>
+            <w:webHidden/>
+          </w:rPr>
+          <w:t>13</w:t>
+        </w:r>
+        <w:r>
+          <w:rPr>
+            <w:noProof/>
+            <w:webHidden/>
+          </w:rPr>
+          <w:fldChar w:fldCharType="end"/>
+        </w:r>
+      </w:hyperlink>
+    </w:p>
+    <w:p>
+      <w:pPr>
+        <w:pStyle w:val="TableofFigures"/>
+        <w:tabs>
+          <w:tab w:val="right" w:leader="dot" w:pos="9350"/>
+        </w:tabs>
+        <w:rPr>
+          <w:rFonts w:eastAsiaTheme="minorEastAsia"/>
+          <w:noProof/>
+        </w:rPr>
+      </w:pPr>
+      <w:hyperlink w:anchor="_Toc437257429" w:history="1">
+        <w:r>
+          <w:rPr>
+            <w:rStyle w:val="Hyperlink"/>
+            <w:noProof/>
+          </w:rPr>
+          <w:t>Figure 8: Conduct a Review</w:t>
+        </w:r>
+        <w:r>
+          <w:rPr>
+            <w:noProof/>
+            <w:webHidden/>
+          </w:rPr>
+          <w:tab/>
+        </w:r>
+        <w:r>
+          <w:rPr>
+            <w:noProof/>
+            <w:webHidden/>
+          </w:rPr>
+          <w:fldChar w:fldCharType="begin"/>
+        </w:r>
+        <w:r>
+          <w:rPr>
+            <w:noProof/>
+            <w:webHidden/>
+          </w:rPr>
+          <w:instrText xml:space="preserve"> PAGEREF _Toc437257429 \h </w:instrText>
         </w:r>
         <w:r>
           <w:rPr>
@@ -2816,13 +2756,13 @@
           <w:noProof/>
         </w:rPr>
       </w:pPr>
-      <w:hyperlink w:anchor="_Toc436067685" w:history="1">
+      <w:hyperlink w:anchor="_Toc437257430" w:history="1">
         <w:r>
           <w:rPr>
             <w:rStyle w:val="Hyperlink"/>
             <w:noProof/>
           </w:rPr>
-          <w:t>Figure i: Update Architecture and Specifications</w:t>
+          <w:t>Figure 9: Measure a Change Impact</w:t>
         </w:r>
         <w:r>
           <w:rPr>
@@ -2843,7 +2783,145 @@
             <w:noProof/>
             <w:webHidden/>
           </w:rPr>
-          <w:instrText xml:space="preserve"> PAGEREF _Toc436067685 \h </w:instrText>
+          <w:instrText xml:space="preserve"> PAGEREF _Toc437257430 \h </w:instrText>
+        </w:r>
+        <w:r>
+          <w:rPr>
+            <w:noProof/>
+            <w:webHidden/>
+          </w:rPr>
+        </w:r>
+        <w:r>
+          <w:rPr>
+            <w:noProof/>
+            <w:webHidden/>
+          </w:rPr>
+          <w:fldChar w:fldCharType="separate"/>
+        </w:r>
+        <w:r>
+          <w:rPr>
+            <w:noProof/>
+            <w:webHidden/>
+          </w:rPr>
+          <w:t>15</w:t>
+        </w:r>
+        <w:r>
+          <w:rPr>
+            <w:noProof/>
+            <w:webHidden/>
+          </w:rPr>
+          <w:fldChar w:fldCharType="end"/>
+        </w:r>
+      </w:hyperlink>
+    </w:p>
+    <w:p>
+      <w:pPr>
+        <w:pStyle w:val="TableofFigures"/>
+        <w:tabs>
+          <w:tab w:val="right" w:leader="dot" w:pos="9350"/>
+        </w:tabs>
+        <w:rPr>
+          <w:rFonts w:eastAsiaTheme="minorEastAsia"/>
+          <w:noProof/>
+        </w:rPr>
+      </w:pPr>
+      <w:hyperlink w:anchor="_Toc437257431" w:history="1">
+        <w:r>
+          <w:rPr>
+            <w:rStyle w:val="Hyperlink"/>
+            <w:noProof/>
+          </w:rPr>
+          <w:t>Figure 10: Import Reference Material</w:t>
+        </w:r>
+        <w:r>
+          <w:rPr>
+            <w:noProof/>
+            <w:webHidden/>
+          </w:rPr>
+          <w:tab/>
+        </w:r>
+        <w:r>
+          <w:rPr>
+            <w:noProof/>
+            <w:webHidden/>
+          </w:rPr>
+          <w:fldChar w:fldCharType="begin"/>
+        </w:r>
+        <w:r>
+          <w:rPr>
+            <w:noProof/>
+            <w:webHidden/>
+          </w:rPr>
+          <w:instrText xml:space="preserve"> PAGEREF _Toc437257431 \h </w:instrText>
+        </w:r>
+        <w:r>
+          <w:rPr>
+            <w:noProof/>
+            <w:webHidden/>
+          </w:rPr>
+        </w:r>
+        <w:r>
+          <w:rPr>
+            <w:noProof/>
+            <w:webHidden/>
+          </w:rPr>
+          <w:fldChar w:fldCharType="separate"/>
+        </w:r>
+        <w:r>
+          <w:rPr>
+            <w:noProof/>
+            <w:webHidden/>
+          </w:rPr>
+          <w:t>16</w:t>
+        </w:r>
+        <w:r>
+          <w:rPr>
+            <w:noProof/>
+            <w:webHidden/>
+          </w:rPr>
+          <w:fldChar w:fldCharType="end"/>
+        </w:r>
+      </w:hyperlink>
+    </w:p>
+    <w:p>
+      <w:pPr>
+        <w:pStyle w:val="TableofFigures"/>
+        <w:tabs>
+          <w:tab w:val="right" w:leader="dot" w:pos="9350"/>
+        </w:tabs>
+        <w:rPr>
+          <w:rFonts w:eastAsiaTheme="minorEastAsia"/>
+          <w:noProof/>
+        </w:rPr>
+      </w:pPr>
+      <w:hyperlink w:anchor="_Toc437257432" w:history="1">
+        <w:r>
+          <w:rPr>
+            <w:rStyle w:val="Hyperlink"/>
+            <w:noProof/>
+          </w:rPr>
+          <w:t>Figure 12: Analyze Requirements</w:t>
+        </w:r>
+        <w:r>
+          <w:rPr>
+            <w:noProof/>
+            <w:webHidden/>
+          </w:rPr>
+          <w:tab/>
+        </w:r>
+        <w:r>
+          <w:rPr>
+            <w:noProof/>
+            <w:webHidden/>
+          </w:rPr>
+          <w:fldChar w:fldCharType="begin"/>
+        </w:r>
+        <w:r>
+          <w:rPr>
+            <w:noProof/>
+            <w:webHidden/>
+          </w:rPr>
+          <w:instrText xml:space="preserve"> PAGEREF _Toc437257432 \h </w:instrText>
         </w:r>
         <w:r>
           <w:rPr>
@@ -2885,13 +2963,13 @@
           <w:noProof/>
         </w:rPr>
       </w:pPr>
-      <w:hyperlink w:anchor="_Toc436067686" w:history="1">
+      <w:hyperlink w:anchor="_Toc437257433" w:history="1">
         <w:r>
           <w:rPr>
             <w:rStyle w:val="Hyperlink"/>
             <w:noProof/>
           </w:rPr>
-          <w:t>Figure i: Configuration Management Items</w:t>
+          <w:t>Figure 13: Categorize Requirements</w:t>
         </w:r>
         <w:r>
           <w:rPr>
@@ -2912,76 +2990,7 @@
             <w:noProof/>
             <w:webHidden/>
           </w:rPr>
-          <w:instrText xml:space="preserve"> PAGEREF _Toc436067686 \h </w:instrText>
-        </w:r>
-        <w:r>
-          <w:rPr>
-            <w:noProof/>
-            <w:webHidden/>
-          </w:rPr>
-        </w:r>
-        <w:r>
-          <w:rPr>
-            <w:noProof/>
-            <w:webHidden/>
-          </w:rPr>
-          <w:fldChar w:fldCharType="separate"/>
-        </w:r>
-        <w:r>
-          <w:rPr>
-            <w:noProof/>
-            <w:webHidden/>
-          </w:rPr>
-          <w:t>17</w:t>
-        </w:r>
-        <w:r>
-          <w:rPr>
-            <w:noProof/>
-            <w:webHidden/>
-          </w:rPr>
-          <w:fldChar w:fldCharType="end"/>
-        </w:r>
-      </w:hyperlink>
-    </w:p>
-    <w:p>
-      <w:pPr>
-        <w:pStyle w:val="TableofFigures"/>
-        <w:tabs>
-          <w:tab w:val="right" w:leader="dot" w:pos="9350"/>
-        </w:tabs>
-        <w:rPr>
-          <w:rFonts w:eastAsiaTheme="minorEastAsia"/>
-          <w:noProof/>
-        </w:rPr>
-      </w:pPr>
-      <w:hyperlink w:anchor="_Toc436067687" w:history="1">
-        <w:r>
-          <w:rPr>
-            <w:rStyle w:val="Hyperlink"/>
-            <w:noProof/>
-          </w:rPr>
-          <w:t>Figure i: Process Change Request Information Flow</w:t>
-        </w:r>
-        <w:r>
-          <w:rPr>
-            <w:noProof/>
-            <w:webHidden/>
-          </w:rPr>
-          <w:tab/>
-        </w:r>
-        <w:r>
-          <w:rPr>
-            <w:noProof/>
-            <w:webHidden/>
-          </w:rPr>
-          <w:fldChar w:fldCharType="begin"/>
-        </w:r>
-        <w:r>
-          <w:rPr>
-            <w:noProof/>
-            <w:webHidden/>
-          </w:rPr>
-          <w:instrText xml:space="preserve"> PAGEREF _Toc436067687 \h </w:instrText>
+          <w:instrText xml:space="preserve"> PAGEREF _Toc437257433 \h </w:instrText>
         </w:r>
         <w:r>
           <w:rPr>
@@ -3023,13 +3032,13 @@
           <w:noProof/>
         </w:rPr>
       </w:pPr>
-      <w:hyperlink w:anchor="_Toc436067688" w:history="1">
+      <w:hyperlink w:anchor="_Toc437257434" w:history="1">
         <w:r>
           <w:rPr>
             <w:rStyle w:val="Hyperlink"/>
             <w:noProof/>
           </w:rPr>
-          <w:t>Figure i: Conduct a Review</w:t>
+          <w:t>Figure 16: Add Requirement</w:t>
         </w:r>
         <w:r>
           <w:rPr>
@@ -3050,7 +3059,7 @@
             <w:noProof/>
             <w:webHidden/>
           </w:rPr>
-          <w:instrText xml:space="preserve"> PAGEREF _Toc436067688 \h </w:instrText>
+          <w:instrText xml:space="preserve"> PAGEREF _Toc437257434 \h </w:instrText>
         </w:r>
         <w:r>
           <w:rPr>
@@ -3082,6 +3091,30 @@
       </w:hyperlink>
     </w:p>
     <w:p>
+      <w:r>
+        <w:rPr>
+          <w:b/>
+          <w:bCs/>
+          <w:noProof/>
+        </w:rPr>
+        <w:fldChar w:fldCharType="end"/>
+      </w:r>
+    </w:p>
+    <w:p>
+      <w:pPr>
+        <w:pStyle w:val="TOCHeading"/>
+        <w:rPr>
+          <w:rStyle w:val="BookTitle"/>
+        </w:rPr>
+      </w:pPr>
+      <w:r>
+        <w:rPr>
+          <w:rStyle w:val="BookTitle"/>
+        </w:rPr>
+        <w:t>Table of Tables</w:t>
+      </w:r>
+    </w:p>
+    <w:p>
       <w:pPr>
         <w:pStyle w:val="TableofFigures"/>
         <w:tabs>
@@ -3092,13 +3125,22 @@
           <w:noProof/>
         </w:rPr>
       </w:pPr>
-      <w:hyperlink w:anchor="_Toc436067689" w:history="1">
+      <w:r>
+        <w:fldChar w:fldCharType="begin"/>
+      </w:r>
+      <w:r>
+        <w:instrText xml:space="preserve"> TOC \h \z \c "Table" </w:instrText>
+      </w:r>
+      <w:r>
+        <w:fldChar w:fldCharType="separate"/>
+      </w:r>
+      <w:hyperlink w:anchor="_Toc437257435" w:history="1">
         <w:r>
           <w:rPr>
             <w:rStyle w:val="Hyperlink"/>
             <w:noProof/>
           </w:rPr>
-          <w:t>Figure i: Measure a Change Impact</w:t>
+          <w:t>Table 1: Concept Terms Table</w:t>
         </w:r>
         <w:r>
           <w:rPr>
@@ -3119,7 +3161,7 @@
             <w:noProof/>
             <w:webHidden/>
           </w:rPr>
-          <w:instrText xml:space="preserve"> PAGEREF _Toc436067689 \h </w:instrText>
+          <w:instrText xml:space="preserve"> PAGEREF _Toc437257435 \h </w:instrText>
         </w:r>
         <w:r>
           <w:rPr>
@@ -3161,13 +3203,13 @@
           <w:noProof/>
         </w:rPr>
       </w:pPr>
-      <w:hyperlink w:anchor="_Toc436067690" w:history="1">
+      <w:hyperlink w:anchor="_Toc437257436" w:history="1">
         <w:r>
           <w:rPr>
             <w:rStyle w:val="Hyperlink"/>
             <w:noProof/>
           </w:rPr>
-          <w:t>Figure i: Import Reference Material</w:t>
+          <w:t>Table 2: List of Use Cases</w:t>
         </w:r>
         <w:r>
           <w:rPr>
@@ -3188,7 +3230,7 @@
             <w:noProof/>
             <w:webHidden/>
           </w:rPr>
-          <w:instrText xml:space="preserve"> PAGEREF _Toc436067690 \h </w:instrText>
+          <w:instrText xml:space="preserve"> PAGEREF _Toc437257436 \h </w:instrText>
         </w:r>
         <w:r>
           <w:rPr>
@@ -3208,7 +3250,7 @@
             <w:noProof/>
             <w:webHidden/>
           </w:rPr>
-          <w:t>21</w:t>
+          <w:t>32</w:t>
         </w:r>
         <w:r>
           <w:rPr>
@@ -3230,13 +3272,13 @@
           <w:noProof/>
         </w:rPr>
       </w:pPr>
-      <w:hyperlink w:anchor="_Toc436067691" w:history="1">
+      <w:hyperlink w:anchor="_Toc437257437" w:history="1">
         <w:r>
           <w:rPr>
             <w:rStyle w:val="Hyperlink"/>
             <w:noProof/>
           </w:rPr>
-          <w:t>Figure i: Perform a Trade Study</w:t>
+          <w:t>Table 3: List of Actors</w:t>
         </w:r>
         <w:r>
           <w:rPr>
@@ -3257,7 +3299,7 @@
             <w:noProof/>
             <w:webHidden/>
           </w:rPr>
-          <w:instrText xml:space="preserve"> PAGEREF _Toc436067691 \h </w:instrText>
+          <w:instrText xml:space="preserve"> PAGEREF _Toc437257437 \h </w:instrText>
         </w:r>
         <w:r>
           <w:rPr>
@@ -3277,7 +3319,7 @@
             <w:noProof/>
             <w:webHidden/>
           </w:rPr>
-          <w:t>22</w:t>
+          <w:t>33</w:t>
         </w:r>
         <w:r>
           <w:rPr>
@@ -3290,419 +3332,12 @@
     </w:p>
     <w:p>
       <w:pPr>
-        <w:pStyle w:val="TableofFigures"/>
-        <w:tabs>
-          <w:tab w:val="right" w:leader="dot" w:pos="9350"/>
-        </w:tabs>
         <w:rPr>
-          <w:rFonts w:eastAsiaTheme="minorEastAsia"/>
+          <w:b/>
+          <w:bCs/>
           <w:noProof/>
         </w:rPr>
       </w:pPr>
-      <w:hyperlink w:anchor="_Toc436067692" w:history="1">
-        <w:r>
-          <w:rPr>
-            <w:rStyle w:val="Hyperlink"/>
-            <w:noProof/>
-          </w:rPr>
-          <w:t>Figure i: Analyze Requirements</w:t>
-        </w:r>
-        <w:r>
-          <w:rPr>
-            <w:noProof/>
-            <w:webHidden/>
-          </w:rPr>
-          <w:tab/>
-        </w:r>
-        <w:r>
-          <w:rPr>
-            <w:noProof/>
-            <w:webHidden/>
-          </w:rPr>
-          <w:fldChar w:fldCharType="begin"/>
-        </w:r>
-        <w:r>
-          <w:rPr>
-            <w:noProof/>
-            <w:webHidden/>
-          </w:rPr>
-          <w:instrText xml:space="preserve"> PAGEREF _Toc436067692 \h </w:instrText>
-        </w:r>
-        <w:r>
-          <w:rPr>
-            <w:noProof/>
-            <w:webHidden/>
-          </w:rPr>
-        </w:r>
-        <w:r>
-          <w:rPr>
-            <w:noProof/>
-            <w:webHidden/>
-          </w:rPr>
-          <w:fldChar w:fldCharType="separate"/>
-        </w:r>
-        <w:r>
-          <w:rPr>
-            <w:noProof/>
-            <w:webHidden/>
-          </w:rPr>
-          <w:t>25</w:t>
-        </w:r>
-        <w:r>
-          <w:rPr>
-            <w:noProof/>
-            <w:webHidden/>
-          </w:rPr>
-          <w:fldChar w:fldCharType="end"/>
-        </w:r>
-      </w:hyperlink>
-    </w:p>
-    <w:p>
-      <w:pPr>
-        <w:pStyle w:val="TableofFigures"/>
-        <w:tabs>
-          <w:tab w:val="right" w:leader="dot" w:pos="9350"/>
-        </w:tabs>
-        <w:rPr>
-          <w:rFonts w:eastAsiaTheme="minorEastAsia"/>
-          <w:noProof/>
-        </w:rPr>
-      </w:pPr>
-      <w:hyperlink w:anchor="_Toc436067693" w:history="1">
-        <w:r>
-          <w:rPr>
-            <w:rStyle w:val="Hyperlink"/>
-            <w:noProof/>
-          </w:rPr>
-          <w:t>Figure i: Categorize Requirements</w:t>
-        </w:r>
-        <w:r>
-          <w:rPr>
-            <w:noProof/>
-            <w:webHidden/>
-          </w:rPr>
-          <w:tab/>
-        </w:r>
-        <w:r>
-          <w:rPr>
-            <w:noProof/>
-            <w:webHidden/>
-          </w:rPr>
-          <w:fldChar w:fldCharType="begin"/>
-        </w:r>
-        <w:r>
-          <w:rPr>
-            <w:noProof/>
-            <w:webHidden/>
-          </w:rPr>
-          <w:instrText xml:space="preserve"> PAGEREF _Toc436067693 \h </w:instrText>
-        </w:r>
-        <w:r>
-          <w:rPr>
-            <w:noProof/>
-            <w:webHidden/>
-          </w:rPr>
-        </w:r>
-        <w:r>
-          <w:rPr>
-            <w:noProof/>
-            <w:webHidden/>
-          </w:rPr>
-          <w:fldChar w:fldCharType="separate"/>
-        </w:r>
-        <w:r>
-          <w:rPr>
-            <w:noProof/>
-            <w:webHidden/>
-          </w:rPr>
-          <w:t>25</w:t>
-        </w:r>
-        <w:r>
-          <w:rPr>
-            <w:noProof/>
-            <w:webHidden/>
-          </w:rPr>
-          <w:fldChar w:fldCharType="end"/>
-        </w:r>
-      </w:hyperlink>
-    </w:p>
-    <w:p>
-      <w:pPr>
-        <w:pStyle w:val="TableofFigures"/>
-        <w:tabs>
-          <w:tab w:val="right" w:leader="dot" w:pos="9350"/>
-        </w:tabs>
-        <w:rPr>
-          <w:rFonts w:eastAsiaTheme="minorEastAsia"/>
-          <w:noProof/>
-        </w:rPr>
-      </w:pPr>
-      <w:hyperlink w:anchor="_Toc436067694" w:history="1">
-        <w:r>
-          <w:rPr>
-            <w:rStyle w:val="Hyperlink"/>
-            <w:noProof/>
-          </w:rPr>
-          <w:t>Figure i: Allocate Requirements</w:t>
-        </w:r>
-        <w:r>
-          <w:rPr>
-            <w:noProof/>
-            <w:webHidden/>
-          </w:rPr>
-          <w:tab/>
-        </w:r>
-        <w:r>
-          <w:rPr>
-            <w:noProof/>
-            <w:webHidden/>
-          </w:rPr>
-          <w:fldChar w:fldCharType="begin"/>
-        </w:r>
-        <w:r>
-          <w:rPr>
-            <w:noProof/>
-            <w:webHidden/>
-          </w:rPr>
-          <w:instrText xml:space="preserve"> PAGEREF _Toc436067694 \h </w:instrText>
-        </w:r>
-        <w:r>
-          <w:rPr>
-            <w:noProof/>
-            <w:webHidden/>
-          </w:rPr>
-        </w:r>
-        <w:r>
-          <w:rPr>
-            <w:noProof/>
-            <w:webHidden/>
-          </w:rPr>
-          <w:fldChar w:fldCharType="separate"/>
-        </w:r>
-        <w:r>
-          <w:rPr>
-            <w:noProof/>
-            <w:webHidden/>
-          </w:rPr>
-          <w:t>25</w:t>
-        </w:r>
-        <w:r>
-          <w:rPr>
-            <w:noProof/>
-            <w:webHidden/>
-          </w:rPr>
-          <w:fldChar w:fldCharType="end"/>
-        </w:r>
-      </w:hyperlink>
-    </w:p>
-    <w:p>
-      <w:pPr>
-        <w:pStyle w:val="TableofFigures"/>
-        <w:tabs>
-          <w:tab w:val="right" w:leader="dot" w:pos="9350"/>
-        </w:tabs>
-        <w:rPr>
-          <w:rFonts w:eastAsiaTheme="minorEastAsia"/>
-          <w:noProof/>
-        </w:rPr>
-      </w:pPr>
-      <w:hyperlink w:anchor="_Toc436067695" w:history="1">
-        <w:r>
-          <w:rPr>
-            <w:rStyle w:val="Hyperlink"/>
-            <w:noProof/>
-          </w:rPr>
-          <w:t>Figure i: Define System Context</w:t>
-        </w:r>
-        <w:r>
-          <w:rPr>
-            <w:noProof/>
-            <w:webHidden/>
-          </w:rPr>
-          <w:tab/>
-        </w:r>
-        <w:r>
-          <w:rPr>
-            <w:noProof/>
-            <w:webHidden/>
-          </w:rPr>
-          <w:fldChar w:fldCharType="begin"/>
-        </w:r>
-        <w:r>
-          <w:rPr>
-            <w:noProof/>
-            <w:webHidden/>
-          </w:rPr>
-          <w:instrText xml:space="preserve"> PAGEREF _Toc436067695 \h </w:instrText>
-        </w:r>
-        <w:r>
-          <w:rPr>
-            <w:noProof/>
-            <w:webHidden/>
-          </w:rPr>
-        </w:r>
-        <w:r>
-          <w:rPr>
-            <w:noProof/>
-            <w:webHidden/>
-          </w:rPr>
-          <w:fldChar w:fldCharType="separate"/>
-        </w:r>
-        <w:r>
-          <w:rPr>
-            <w:noProof/>
-            <w:webHidden/>
-          </w:rPr>
-          <w:t>26</w:t>
-        </w:r>
-        <w:r>
-          <w:rPr>
-            <w:noProof/>
-            <w:webHidden/>
-          </w:rPr>
-          <w:fldChar w:fldCharType="end"/>
-        </w:r>
-      </w:hyperlink>
-    </w:p>
-    <w:p>
-      <w:pPr>
-        <w:pStyle w:val="TableofFigures"/>
-        <w:tabs>
-          <w:tab w:val="right" w:leader="dot" w:pos="9350"/>
-        </w:tabs>
-        <w:rPr>
-          <w:rFonts w:eastAsiaTheme="minorEastAsia"/>
-          <w:noProof/>
-        </w:rPr>
-      </w:pPr>
-      <w:hyperlink w:anchor="_Toc436067696" w:history="1">
-        <w:r>
-          <w:rPr>
-            <w:rStyle w:val="Hyperlink"/>
-            <w:noProof/>
-          </w:rPr>
-          <w:t>Figure i: Add Requirement</w:t>
-        </w:r>
-        <w:r>
-          <w:rPr>
-            <w:noProof/>
-            <w:webHidden/>
-          </w:rPr>
-          <w:tab/>
-        </w:r>
-        <w:r>
-          <w:rPr>
-            <w:noProof/>
-            <w:webHidden/>
-          </w:rPr>
-          <w:fldChar w:fldCharType="begin"/>
-        </w:r>
-        <w:r>
-          <w:rPr>
-            <w:noProof/>
-            <w:webHidden/>
-          </w:rPr>
-          <w:instrText xml:space="preserve"> PAGEREF _Toc436067696 \h </w:instrText>
-        </w:r>
-        <w:r>
-          <w:rPr>
-            <w:noProof/>
-            <w:webHidden/>
-          </w:rPr>
-        </w:r>
-        <w:r>
-          <w:rPr>
-            <w:noProof/>
-            <w:webHidden/>
-          </w:rPr>
-          <w:fldChar w:fldCharType="separate"/>
-        </w:r>
-        <w:r>
-          <w:rPr>
-            <w:noProof/>
-            <w:webHidden/>
-          </w:rPr>
-          <w:t>27</w:t>
-        </w:r>
-        <w:r>
-          <w:rPr>
-            <w:noProof/>
-            <w:webHidden/>
-          </w:rPr>
-          <w:fldChar w:fldCharType="end"/>
-        </w:r>
-      </w:hyperlink>
-    </w:p>
-    <w:p>
-      <w:pPr>
-        <w:pStyle w:val="TableofFigures"/>
-        <w:tabs>
-          <w:tab w:val="right" w:leader="dot" w:pos="9350"/>
-        </w:tabs>
-        <w:rPr>
-          <w:rFonts w:eastAsiaTheme="minorEastAsia"/>
-          <w:noProof/>
-        </w:rPr>
-      </w:pPr>
-      <w:hyperlink w:anchor="_Toc436067697" w:history="1">
-        <w:r>
-          <w:rPr>
-            <w:rStyle w:val="Hyperlink"/>
-            <w:noProof/>
-          </w:rPr>
-          <w:t>Figure i: Visualize Data</w:t>
-        </w:r>
-        <w:r>
-          <w:rPr>
-            <w:noProof/>
-            <w:webHidden/>
-          </w:rPr>
-          <w:tab/>
-        </w:r>
-        <w:r>
-          <w:rPr>
-            <w:noProof/>
-            <w:webHidden/>
-          </w:rPr>
-          <w:fldChar w:fldCharType="begin"/>
-        </w:r>
-        <w:r>
-          <w:rPr>
-            <w:noProof/>
-            <w:webHidden/>
-          </w:rPr>
-          <w:instrText xml:space="preserve"> PAGEREF _Toc436067697 \h </w:instrText>
-        </w:r>
-        <w:r>
-          <w:rPr>
-            <w:noProof/>
-            <w:webHidden/>
-          </w:rPr>
-        </w:r>
-        <w:r>
-          <w:rPr>
-            <w:noProof/>
-            <w:webHidden/>
-          </w:rPr>
-          <w:fldChar w:fldCharType="separate"/>
-        </w:r>
-        <w:r>
-          <w:rPr>
-            <w:noProof/>
-            <w:webHidden/>
-          </w:rPr>
-          <w:t>28</w:t>
-        </w:r>
-        <w:r>
-          <w:rPr>
-            <w:noProof/>
-            <w:webHidden/>
-          </w:rPr>
-          <w:fldChar w:fldCharType="end"/>
-        </w:r>
-      </w:hyperlink>
-    </w:p>
-    <w:p>
       <w:r>
         <w:rPr>
           <w:b/>
@@ -3711,253 +3346,6 @@
         </w:rPr>
         <w:fldChar w:fldCharType="end"/>
       </w:r>
-    </w:p>
-    <w:p>
-      <w:pPr>
-        <w:pStyle w:val="TOCHeading"/>
-        <w:rPr>
-          <w:rStyle w:val="BookTitle"/>
-        </w:rPr>
-      </w:pPr>
-      <w:r>
-        <w:rPr>
-          <w:rStyle w:val="BookTitle"/>
-        </w:rPr>
-        <w:t>Table of Tables</w:t>
-      </w:r>
-    </w:p>
-    <w:p>
-      <w:pPr>
-        <w:pStyle w:val="TableofFigures"/>
-        <w:tabs>
-          <w:tab w:val="right" w:leader="dot" w:pos="9350"/>
-        </w:tabs>
-        <w:rPr>
-          <w:rFonts w:eastAsiaTheme="minorEastAsia"/>
-          <w:noProof/>
-        </w:rPr>
-      </w:pPr>
-      <w:r>
-        <w:fldChar w:fldCharType="begin"/>
-      </w:r>
-      <w:r>
-        <w:instrText xml:space="preserve"> TOC \h \z \c "Table" </w:instrText>
-      </w:r>
-      <w:r>
-        <w:fldChar w:fldCharType="separate"/>
-      </w:r>
-      <w:hyperlink w:anchor="_Toc436067698" w:history="1">
-        <w:r>
-          <w:rPr>
-            <w:rStyle w:val="Hyperlink"/>
-            <w:noProof/>
-          </w:rPr>
-          <w:t>Table i: Concept Terms Table</w:t>
-        </w:r>
-        <w:r>
-          <w:rPr>
-            <w:noProof/>
-            <w:webHidden/>
-          </w:rPr>
-          <w:tab/>
-        </w:r>
-        <w:r>
-          <w:rPr>
-            <w:noProof/>
-            <w:webHidden/>
-          </w:rPr>
-          <w:fldChar w:fldCharType="begin"/>
-        </w:r>
-        <w:r>
-          <w:rPr>
-            <w:noProof/>
-            <w:webHidden/>
-          </w:rPr>
-          <w:instrText xml:space="preserve"> PAGEREF _Toc436067698 \h </w:instrText>
-        </w:r>
-        <w:r>
-          <w:rPr>
-            <w:noProof/>
-            <w:webHidden/>
-          </w:rPr>
-        </w:r>
-        <w:r>
-          <w:rPr>
-            <w:noProof/>
-            <w:webHidden/>
-          </w:rPr>
-          <w:fldChar w:fldCharType="separate"/>
-        </w:r>
-        <w:r>
-          <w:rPr>
-            <w:noProof/>
-            <w:webHidden/>
-          </w:rPr>
-          <w:t>28</w:t>
-        </w:r>
-        <w:r>
-          <w:rPr>
-            <w:noProof/>
-            <w:webHidden/>
-          </w:rPr>
-          <w:fldChar w:fldCharType="end"/>
-        </w:r>
-      </w:hyperlink>
-    </w:p>
-    <w:p>
-      <w:pPr>
-        <w:pStyle w:val="TableofFigures"/>
-        <w:tabs>
-          <w:tab w:val="right" w:leader="dot" w:pos="9350"/>
-        </w:tabs>
-        <w:rPr>
-          <w:rFonts w:eastAsiaTheme="minorEastAsia"/>
-          <w:noProof/>
-        </w:rPr>
-      </w:pPr>
-      <w:hyperlink w:anchor="_Toc436067699" w:history="1">
-        <w:r>
-          <w:rPr>
-            <w:rStyle w:val="Hyperlink"/>
-            <w:noProof/>
-          </w:rPr>
-          <w:t>Table i: List of Use Cases</w:t>
-        </w:r>
-        <w:r>
-          <w:rPr>
-            <w:noProof/>
-            <w:webHidden/>
-          </w:rPr>
-          <w:tab/>
-        </w:r>
-        <w:r>
-          <w:rPr>
-            <w:noProof/>
-            <w:webHidden/>
-          </w:rPr>
-          <w:fldChar w:fldCharType="begin"/>
-        </w:r>
-        <w:r>
-          <w:rPr>
-            <w:noProof/>
-            <w:webHidden/>
-          </w:rPr>
-          <w:instrText xml:space="preserve"> PAGEREF _Toc436067699 \h </w:instrText>
-        </w:r>
-        <w:r>
-          <w:rPr>
-            <w:noProof/>
-            <w:webHidden/>
-          </w:rPr>
-        </w:r>
-        <w:r>
-          <w:rPr>
-            <w:noProof/>
-            <w:webHidden/>
-          </w:rPr>
-          <w:fldChar w:fldCharType="separate"/>
-        </w:r>
-        <w:r>
-          <w:rPr>
-            <w:noProof/>
-            <w:webHidden/>
-          </w:rPr>
-          <w:t>43</w:t>
-        </w:r>
-        <w:r>
-          <w:rPr>
-            <w:noProof/>
-            <w:webHidden/>
-          </w:rPr>
-          <w:fldChar w:fldCharType="end"/>
-        </w:r>
-      </w:hyperlink>
-    </w:p>
-    <w:p>
-      <w:pPr>
-        <w:pStyle w:val="TableofFigures"/>
-        <w:tabs>
-          <w:tab w:val="right" w:leader="dot" w:pos="9350"/>
-        </w:tabs>
-        <w:rPr>
-          <w:rFonts w:eastAsiaTheme="minorEastAsia"/>
-          <w:noProof/>
-        </w:rPr>
-      </w:pPr>
-      <w:hyperlink w:anchor="_Toc436067700" w:history="1">
-        <w:r>
-          <w:rPr>
-            <w:rStyle w:val="Hyperlink"/>
-            <w:noProof/>
-          </w:rPr>
-          <w:t>Table i: List of Actors</w:t>
-        </w:r>
-        <w:r>
-          <w:rPr>
-            <w:noProof/>
-            <w:webHidden/>
-          </w:rPr>
-          <w:tab/>
-        </w:r>
-        <w:r>
-          <w:rPr>
-            <w:noProof/>
-            <w:webHidden/>
-          </w:rPr>
-          <w:fldChar w:fldCharType="begin"/>
-        </w:r>
-        <w:r>
-          <w:rPr>
-            <w:noProof/>
-            <w:webHidden/>
-          </w:rPr>
-          <w:instrText xml:space="preserve"> PAGEREF _Toc436067700 \h </w:instrText>
-        </w:r>
-        <w:r>
-          <w:rPr>
-            <w:noProof/>
-            <w:webHidden/>
-          </w:rPr>
-        </w:r>
-        <w:r>
-          <w:rPr>
-            <w:noProof/>
-            <w:webHidden/>
-          </w:rPr>
-          <w:fldChar w:fldCharType="separate"/>
-        </w:r>
-        <w:r>
-          <w:rPr>
-            <w:noProof/>
-            <w:webHidden/>
-          </w:rPr>
-          <w:t>44</w:t>
-        </w:r>
-        <w:r>
-          <w:rPr>
-            <w:noProof/>
-            <w:webHidden/>
-          </w:rPr>
-          <w:fldChar w:fldCharType="end"/>
-        </w:r>
-      </w:hyperlink>
-    </w:p>
-    <w:p>
-      <w:pPr>
-        <w:rPr>
-          <w:b/>
-          <w:bCs/>
-          <w:noProof/>
-        </w:rPr>
-      </w:pPr>
-      <w:r>
-        <w:rPr>
-          <w:b/>
-          <w:bCs/>
-          <w:noProof/>
-        </w:rPr>
-        <w:fldChar w:fldCharType="end"/>
-      </w:r>
       <w:r>
         <w:br w:type="page"/>
       </w:r>
@@ -3972,7 +3360,7 @@
         </w:numPr>
       </w:pPr>
       <w:bookmarkStart w:id="0" w:name="Bookmark"/>
-      <w:bookmarkStart w:id="1" w:name="_Toc436067655"/>
+      <w:bookmarkStart w:id="1" w:name="_Toc437257400"/>
       <w:bookmarkEnd w:id="0"/>
       <w:r>
         <w:t>Introduction</w:t>
@@ -3987,7 +3375,7 @@
           <w:numId w:val="2"/>
         </w:numPr>
       </w:pPr>
-      <w:bookmarkStart w:id="2" w:name="_Toc436067656"/>
+      <w:bookmarkStart w:id="2" w:name="_Toc437257401"/>
       <w:r>
         <w:t>Intent</w:t>
       </w:r>
@@ -4011,7 +3399,7 @@
           <w:numId w:val="2"/>
         </w:numPr>
       </w:pPr>
-      <w:bookmarkStart w:id="3" w:name="_Toc436067657"/>
+      <w:bookmarkStart w:id="3" w:name="_Toc437257402"/>
       <w:r>
         <w:t>Assumptions</w:t>
       </w:r>
@@ -4042,7 +3430,6 @@
       </w:r>
     </w:p>
     <w:p>
-      <w:bookmarkStart w:id="4" w:name="_GoBack"/>
       <w:r>
         <w:t xml:space="preserve">3.         What vs. Who - Activity diagrams are used to capture the Systems Engineering workflow behaviors. The first passes of these activities have </w:t>
       </w:r>
@@ -4121,7 +3508,6 @@
       <w:r>
         <w:t>.</w:t>
       </w:r>
-      <w:bookmarkEnd w:id="4"/>
     </w:p>
     <w:p>
       <w:r>
@@ -4140,11 +3526,11 @@
           <w:numId w:val="2"/>
         </w:numPr>
       </w:pPr>
-      <w:bookmarkStart w:id="5" w:name="_Toc436067658"/>
+      <w:bookmarkStart w:id="4" w:name="_Toc437257403"/>
       <w:r>
         <w:t>Context</w:t>
       </w:r>
-      <w:bookmarkEnd w:id="5"/>
+      <w:bookmarkEnd w:id="4"/>
     </w:p>
     <w:p>
       <w:r>
@@ -4271,7 +3657,7 @@
         </w:rPr>
         <w:lastRenderedPageBreak/>
         <w:drawing>
-          <wp:inline distT="0" distB="0" distL="0" distR="0" wp14:anchorId="287CDDB6" wp14:editId="59526968">
+          <wp:inline distT="0" distB="0" distL="0" distR="0" wp14:anchorId="05ADEE9C" wp14:editId="7CA78413">
             <wp:extent cx="5816600" cy="2554002"/>
             <wp:effectExtent l="0" t="0" r="0" b="0"/>
             <wp:docPr id="1" name="Picture 1"/>
@@ -4311,9 +3697,9 @@
       <w:pPr>
         <w:pStyle w:val="Caption"/>
       </w:pPr>
-      <w:bookmarkStart w:id="6" w:name="_refBookmark0"/>
-      <w:bookmarkStart w:id="7" w:name="_refBookmark1"/>
-      <w:bookmarkStart w:id="8" w:name="_Toc436067681"/>
+      <w:bookmarkStart w:id="5" w:name="_refBookmark0"/>
+      <w:bookmarkStart w:id="6" w:name="_refBookmark1"/>
+      <w:bookmarkStart w:id="7" w:name="_Toc437257422"/>
       <w:r>
         <w:t xml:space="preserve">Figure </w:t>
       </w:r>
@@ -4325,12 +3711,12 @@
           <w:t>1</w:t>
         </w:r>
       </w:fldSimple>
+      <w:bookmarkEnd w:id="5"/>
+      <w:r>
+        <w:t>: Systems Engineering Workflow Use Case Context</w:t>
+      </w:r>
       <w:bookmarkEnd w:id="6"/>
-      <w:r>
-        <w:t>: Systems Engineering Workflow Use Case Context</w:t>
-      </w:r>
       <w:bookmarkEnd w:id="7"/>
-      <w:bookmarkEnd w:id="8"/>
     </w:p>
     <w:p>
       <w:pPr>
@@ -4340,11 +3726,11 @@
           <w:numId w:val="2"/>
         </w:numPr>
       </w:pPr>
-      <w:bookmarkStart w:id="9" w:name="_Toc436067659"/>
+      <w:bookmarkStart w:id="8" w:name="_Toc437257404"/>
       <w:r>
         <w:t>Items to be reviewed</w:t>
       </w:r>
-      <w:bookmarkEnd w:id="9"/>
+      <w:bookmarkEnd w:id="8"/>
     </w:p>
     <w:p>
       <w:r>
@@ -4359,11 +3745,11 @@
           <w:numId w:val="2"/>
         </w:numPr>
       </w:pPr>
-      <w:bookmarkStart w:id="10" w:name="_Toc436067660"/>
+      <w:bookmarkStart w:id="9" w:name="_Toc437257405"/>
       <w:r>
         <w:t>"Process Change Request" Use Case</w:t>
       </w:r>
-      <w:bookmarkEnd w:id="10"/>
+      <w:bookmarkEnd w:id="9"/>
     </w:p>
     <w:p>
       <w:pPr>
@@ -4373,11 +3759,11 @@
           <w:numId w:val="2"/>
         </w:numPr>
       </w:pPr>
-      <w:bookmarkStart w:id="11" w:name="_Toc436067661"/>
+      <w:bookmarkStart w:id="10" w:name="_Toc437257406"/>
       <w:r>
         <w:t>Use Case Attributes</w:t>
       </w:r>
-      <w:bookmarkEnd w:id="11"/>
+      <w:bookmarkEnd w:id="10"/>
     </w:p>
     <w:p>
       <w:pPr>
@@ -4423,11 +3809,11 @@
           <w:numId w:val="2"/>
         </w:numPr>
       </w:pPr>
-      <w:bookmarkStart w:id="12" w:name="_Toc436067662"/>
+      <w:bookmarkStart w:id="11" w:name="_Toc437257407"/>
       <w:r>
         <w:t>Use Case Description</w:t>
       </w:r>
-      <w:bookmarkEnd w:id="12"/>
+      <w:bookmarkEnd w:id="11"/>
     </w:p>
     <w:p>
       <w:r>
@@ -4781,11 +4167,11 @@
           <w:numId w:val="2"/>
         </w:numPr>
       </w:pPr>
-      <w:bookmarkStart w:id="13" w:name="_Toc436067663"/>
+      <w:bookmarkStart w:id="12" w:name="_Toc437257408"/>
       <w:r>
         <w:t>Use Case Related Diagrams</w:t>
       </w:r>
-      <w:bookmarkEnd w:id="13"/>
+      <w:bookmarkEnd w:id="12"/>
     </w:p>
     <w:p>
       <w:pPr>
@@ -4809,7 +4195,7 @@
           <w:noProof/>
         </w:rPr>
         <w:drawing>
-          <wp:inline distT="0" distB="0" distL="0" distR="0" wp14:anchorId="49A28FE6" wp14:editId="7C775194">
+          <wp:inline distT="0" distB="0" distL="0" distR="0" wp14:anchorId="4182CFF4" wp14:editId="527091A4">
             <wp:extent cx="5138420" cy="3725540"/>
             <wp:effectExtent l="0" t="0" r="0" b="0"/>
             <wp:docPr id="2" name="Picture 2"/>
@@ -4849,9 +4235,9 @@
       <w:pPr>
         <w:pStyle w:val="Caption"/>
       </w:pPr>
-      <w:bookmarkStart w:id="14" w:name="_refBookmark2"/>
-      <w:bookmarkStart w:id="15" w:name="_refBookmark3"/>
-      <w:bookmarkStart w:id="16" w:name="_Toc436067682"/>
+      <w:bookmarkStart w:id="13" w:name="_refBookmark2"/>
+      <w:bookmarkStart w:id="14" w:name="_refBookmark3"/>
+      <w:bookmarkStart w:id="15" w:name="_Toc437257423"/>
       <w:r>
         <w:t xml:space="preserve">Figure </w:t>
       </w:r>
@@ -4863,12 +4249,12 @@
           <w:t>2</w:t>
         </w:r>
       </w:fldSimple>
+      <w:bookmarkEnd w:id="13"/>
+      <w:r>
+        <w:t>: Process Change Request</w:t>
+      </w:r>
       <w:bookmarkEnd w:id="14"/>
-      <w:r>
-        <w:t>: Process Change Request</w:t>
-      </w:r>
       <w:bookmarkEnd w:id="15"/>
-      <w:bookmarkEnd w:id="16"/>
     </w:p>
     <w:p>
       <w:pPr>
@@ -4905,7 +4291,7 @@
           <w:noProof/>
         </w:rPr>
         <w:drawing>
-          <wp:inline distT="0" distB="0" distL="0" distR="0" wp14:anchorId="0881919B" wp14:editId="6DBB9E14">
+          <wp:inline distT="0" distB="0" distL="0" distR="0" wp14:anchorId="43901DCA" wp14:editId="0AD3A6BA">
             <wp:extent cx="5689115" cy="7341577"/>
             <wp:effectExtent l="0" t="0" r="6985" b="0"/>
             <wp:docPr id="3" name="Picture 3"/>
@@ -4945,7 +4331,7 @@
       <w:pPr>
         <w:pStyle w:val="Caption"/>
       </w:pPr>
-      <w:bookmarkStart w:id="17" w:name="_Toc436067683"/>
+      <w:bookmarkStart w:id="16" w:name="_Toc437257424"/>
       <w:r>
         <w:t xml:space="preserve">Figure </w:t>
       </w:r>
@@ -4960,7 +4346,7 @@
       <w:r>
         <w:t>: Process Change Request</w:t>
       </w:r>
-      <w:bookmarkEnd w:id="17"/>
+      <w:bookmarkEnd w:id="16"/>
     </w:p>
     <w:p>
       <w:pPr>
@@ -4980,12 +4366,13 @@
         <w:keepNext/>
         <w:jc w:val="center"/>
       </w:pPr>
+      <w:commentRangeStart w:id="17"/>
       <w:r>
         <w:rPr>
           <w:noProof/>
         </w:rPr>
         <w:drawing>
-          <wp:inline distT="0" distB="0" distL="0" distR="0" wp14:anchorId="51AC5D00" wp14:editId="5C78AD07">
+          <wp:inline distT="0" distB="0" distL="0" distR="0" wp14:anchorId="1BCC8F6B" wp14:editId="11A6BDF6">
             <wp:extent cx="6437676" cy="7622931"/>
             <wp:effectExtent l="0" t="0" r="1270" b="0"/>
             <wp:docPr id="4" name="Picture 4"/>
@@ -5020,12 +4407,19 @@
           </wp:inline>
         </w:drawing>
       </w:r>
+      <w:commentRangeEnd w:id="17"/>
+      <w:r>
+        <w:rPr>
+          <w:rStyle w:val="CommentReference"/>
+        </w:rPr>
+        <w:commentReference w:id="17"/>
+      </w:r>
     </w:p>
     <w:p>
       <w:pPr>
         <w:pStyle w:val="Caption"/>
       </w:pPr>
-      <w:bookmarkStart w:id="18" w:name="_Toc436067684"/>
+      <w:bookmarkStart w:id="18" w:name="_Toc437257425"/>
       <w:r>
         <w:t xml:space="preserve">Figure </w:t>
       </w:r>
@@ -5065,7 +4459,7 @@
           <w:noProof/>
         </w:rPr>
         <w:drawing>
-          <wp:inline distT="0" distB="0" distL="0" distR="0" wp14:anchorId="1C92D231" wp14:editId="479663D0">
+          <wp:inline distT="0" distB="0" distL="0" distR="0" wp14:anchorId="78C0C8BB" wp14:editId="16E1A0BA">
             <wp:extent cx="6525170" cy="7447084"/>
             <wp:effectExtent l="0" t="0" r="9525" b="1905"/>
             <wp:docPr id="5" name="Picture 5"/>
@@ -5080,7 +4474,7 @@
                     <pic:cNvPicPr/>
                   </pic:nvPicPr>
                   <pic:blipFill>
-                    <a:blip r:embed="rId12"/>
+                    <a:blip r:embed="rId14"/>
                     <a:stretch>
                       <a:fillRect/>
                     </a:stretch>
@@ -5107,7 +4501,7 @@
       </w:pPr>
       <w:bookmarkStart w:id="19" w:name="_refBookmark4"/>
       <w:bookmarkStart w:id="20" w:name="_refBookmark5"/>
-      <w:bookmarkStart w:id="21" w:name="_Toc436067685"/>
+      <w:bookmarkStart w:id="21" w:name="_Toc437257426"/>
       <w:r>
         <w:t xml:space="preserve">Figure </w:t>
       </w:r>
@@ -5149,7 +4543,7 @@
           <w:noProof/>
         </w:rPr>
         <w:drawing>
-          <wp:inline distT="0" distB="0" distL="0" distR="0" wp14:anchorId="6F7FFD5F" wp14:editId="1C282B69">
+          <wp:inline distT="0" distB="0" distL="0" distR="0" wp14:anchorId="68DFBD89" wp14:editId="6A7712EC">
             <wp:extent cx="5816600" cy="6742533"/>
             <wp:effectExtent l="0" t="0" r="0" b="0"/>
             <wp:docPr id="6" name="Picture 6"/>
@@ -5164,7 +4558,7 @@
                     <pic:cNvPicPr/>
                   </pic:nvPicPr>
                   <pic:blipFill>
-                    <a:blip r:embed="rId13"/>
+                    <a:blip r:embed="rId15"/>
                     <a:stretch>
                       <a:fillRect/>
                     </a:stretch>
@@ -5191,7 +4585,7 @@
       </w:pPr>
       <w:bookmarkStart w:id="22" w:name="_refBookmark6"/>
       <w:bookmarkStart w:id="23" w:name="_refBookmark7"/>
-      <w:bookmarkStart w:id="24" w:name="_Toc436067686"/>
+      <w:bookmarkStart w:id="24" w:name="_Toc437257427"/>
       <w:r>
         <w:t xml:space="preserve">Figure </w:t>
       </w:r>
@@ -5221,7 +4615,7 @@
         </w:rPr>
         <w:lastRenderedPageBreak/>
         <w:drawing>
-          <wp:inline distT="0" distB="0" distL="0" distR="0">
+          <wp:inline distT="0" distB="0" distL="0" distR="0" wp14:anchorId="751DE5FC" wp14:editId="170CF73A">
             <wp:extent cx="5943600" cy="3406140"/>
             <wp:effectExtent l="0" t="0" r="0" b="3810"/>
             <wp:docPr id="18" name="Picture 18"/>
@@ -5236,7 +4630,7 @@
                     <pic:cNvPicPr/>
                   </pic:nvPicPr>
                   <pic:blipFill>
-                    <a:blip r:embed="rId14">
+                    <a:blip r:embed="rId16">
                       <a:extLst>
                         <a:ext uri="{28A0092B-C50C-407E-A947-70E740481C1C}">
                           <a14:useLocalDpi xmlns:a14="http://schemas.microsoft.com/office/drawing/2010/main" val="0"/>
@@ -5269,7 +4663,7 @@
       </w:pPr>
       <w:bookmarkStart w:id="25" w:name="_refBookmark8"/>
       <w:bookmarkStart w:id="26" w:name="_refBookmark9"/>
-      <w:bookmarkStart w:id="27" w:name="_Toc436067687"/>
+      <w:bookmarkStart w:id="27" w:name="_Toc437257428"/>
       <w:r>
         <w:t xml:space="preserve">Figure </w:t>
       </w:r>
@@ -5296,7 +4690,7 @@
           <w:numId w:val="2"/>
         </w:numPr>
       </w:pPr>
-      <w:bookmarkStart w:id="28" w:name="_Toc436067664"/>
+      <w:bookmarkStart w:id="28" w:name="_Toc437257409"/>
       <w:r>
         <w:t>Other Called Activities</w:t>
       </w:r>
@@ -5352,7 +4746,7 @@
           <w:numId w:val="2"/>
         </w:numPr>
       </w:pPr>
-      <w:bookmarkStart w:id="29" w:name="_Toc436067665"/>
+      <w:bookmarkStart w:id="29" w:name="_Toc437257410"/>
       <w:r>
         <w:lastRenderedPageBreak/>
         <w:t>Supporting Information</w:t>
@@ -5372,7 +4766,7 @@
           <w:numId w:val="2"/>
         </w:numPr>
       </w:pPr>
-      <w:bookmarkStart w:id="30" w:name="_Toc436067666"/>
+      <w:bookmarkStart w:id="30" w:name="_Toc437257411"/>
       <w:r>
         <w:t>Called Activities</w:t>
       </w:r>
@@ -5386,7 +4780,7 @@
           <w:numId w:val="2"/>
         </w:numPr>
       </w:pPr>
-      <w:bookmarkStart w:id="31" w:name="_Toc436067667"/>
+      <w:bookmarkStart w:id="31" w:name="_Toc437257412"/>
       <w:r>
         <w:t>Conduct a Review</w:t>
       </w:r>
@@ -5402,174 +4796,10 @@
           <w:noProof/>
         </w:rPr>
         <w:drawing>
-          <wp:inline distT="0" distB="0" distL="0" distR="0" wp14:anchorId="53302979" wp14:editId="79B3FA58">
+          <wp:inline distT="0" distB="0" distL="0" distR="0" wp14:anchorId="67751727" wp14:editId="12061E05">
             <wp:extent cx="4313555" cy="5285076"/>
             <wp:effectExtent l="0" t="0" r="0" b="0"/>
             <wp:docPr id="8" name="Picture 8"/>
-            <wp:cNvGraphicFramePr>
-              <a:graphicFrameLocks xmlns:a="http://schemas.openxmlformats.org/drawingml/2006/main" noChangeAspect="1"/>
-            </wp:cNvGraphicFramePr>
-            <a:graphic xmlns:a="http://schemas.openxmlformats.org/drawingml/2006/main">
-              <a:graphicData uri="http://schemas.openxmlformats.org/drawingml/2006/picture">
-                <pic:pic xmlns:pic="http://schemas.openxmlformats.org/drawingml/2006/picture">
-                  <pic:nvPicPr>
-                    <pic:cNvPr id="1" name=""/>
-                    <pic:cNvPicPr/>
-                  </pic:nvPicPr>
-                  <pic:blipFill>
-                    <a:blip r:embed="rId15"/>
-                    <a:stretch>
-                      <a:fillRect/>
-                    </a:stretch>
-                  </pic:blipFill>
-                  <pic:spPr>
-                    <a:xfrm>
-                      <a:off x="0" y="0"/>
-                      <a:ext cx="4313555" cy="5285076"/>
-                    </a:xfrm>
-                    <a:prstGeom prst="rect">
-                      <a:avLst/>
-                    </a:prstGeom>
-                  </pic:spPr>
-                </pic:pic>
-              </a:graphicData>
-            </a:graphic>
-          </wp:inline>
-        </w:drawing>
-      </w:r>
-    </w:p>
-    <w:p>
-      <w:pPr>
-        <w:pStyle w:val="Caption"/>
-      </w:pPr>
-      <w:bookmarkStart w:id="32" w:name="_Toc436067688"/>
-      <w:r>
-        <w:t xml:space="preserve">Figure </w:t>
-      </w:r>
-      <w:fldSimple w:instr=" SEQ Figure \* ARABIC ">
-        <w:r>
-          <w:rPr>
-            <w:noProof/>
-          </w:rPr>
-          <w:t>8</w:t>
-        </w:r>
-      </w:fldSimple>
-      <w:r>
-        <w:t>: Conduct a Review</w:t>
-      </w:r>
-      <w:bookmarkEnd w:id="32"/>
-    </w:p>
-    <w:p>
-      <w:pPr>
-        <w:pStyle w:val="Heading3"/>
-        <w:numPr>
-          <w:ilvl w:val="2"/>
-          <w:numId w:val="2"/>
-        </w:numPr>
-      </w:pPr>
-      <w:bookmarkStart w:id="33" w:name="_Toc436067668"/>
-      <w:r>
-        <w:lastRenderedPageBreak/>
-        <w:t>Measure a Change Impact</w:t>
-      </w:r>
-      <w:bookmarkEnd w:id="33"/>
-    </w:p>
-    <w:p>
-      <w:pPr>
-        <w:keepNext/>
-        <w:jc w:val="center"/>
-      </w:pPr>
-      <w:r>
-        <w:rPr>
-          <w:noProof/>
-        </w:rPr>
-        <w:drawing>
-          <wp:inline distT="0" distB="0" distL="0" distR="0" wp14:anchorId="0897F7AF" wp14:editId="4905B5D6">
-            <wp:extent cx="4653598" cy="5640134"/>
-            <wp:effectExtent l="0" t="0" r="0" b="0"/>
-            <wp:docPr id="9" name="Picture 9"/>
-            <wp:cNvGraphicFramePr>
-              <a:graphicFrameLocks xmlns:a="http://schemas.openxmlformats.org/drawingml/2006/main" noChangeAspect="1"/>
-            </wp:cNvGraphicFramePr>
-            <a:graphic xmlns:a="http://schemas.openxmlformats.org/drawingml/2006/main">
-              <a:graphicData uri="http://schemas.openxmlformats.org/drawingml/2006/picture">
-                <pic:pic xmlns:pic="http://schemas.openxmlformats.org/drawingml/2006/picture">
-                  <pic:nvPicPr>
-                    <pic:cNvPr id="1" name=""/>
-                    <pic:cNvPicPr/>
-                  </pic:nvPicPr>
-                  <pic:blipFill>
-                    <a:blip r:embed="rId16"/>
-                    <a:stretch>
-                      <a:fillRect/>
-                    </a:stretch>
-                  </pic:blipFill>
-                  <pic:spPr>
-                    <a:xfrm>
-                      <a:off x="0" y="0"/>
-                      <a:ext cx="4653598" cy="5640134"/>
-                    </a:xfrm>
-                    <a:prstGeom prst="rect">
-                      <a:avLst/>
-                    </a:prstGeom>
-                  </pic:spPr>
-                </pic:pic>
-              </a:graphicData>
-            </a:graphic>
-          </wp:inline>
-        </w:drawing>
-      </w:r>
-    </w:p>
-    <w:p>
-      <w:pPr>
-        <w:pStyle w:val="Caption"/>
-      </w:pPr>
-      <w:bookmarkStart w:id="34" w:name="_Toc436067689"/>
-      <w:r>
-        <w:t xml:space="preserve">Figure </w:t>
-      </w:r>
-      <w:fldSimple w:instr=" SEQ Figure \* ARABIC ">
-        <w:r>
-          <w:rPr>
-            <w:noProof/>
-          </w:rPr>
-          <w:t>9</w:t>
-        </w:r>
-      </w:fldSimple>
-      <w:r>
-        <w:t>: Measure a Change Impact</w:t>
-      </w:r>
-      <w:bookmarkEnd w:id="34"/>
-    </w:p>
-    <w:p>
-      <w:pPr>
-        <w:pStyle w:val="Heading3"/>
-        <w:numPr>
-          <w:ilvl w:val="2"/>
-          <w:numId w:val="2"/>
-        </w:numPr>
-      </w:pPr>
-      <w:bookmarkStart w:id="35" w:name="_Toc436067669"/>
-      <w:r>
-        <w:lastRenderedPageBreak/>
-        <w:t>Import Reference Material</w:t>
-      </w:r>
-      <w:bookmarkEnd w:id="35"/>
-    </w:p>
-    <w:p>
-      <w:pPr>
-        <w:keepNext/>
-        <w:jc w:val="center"/>
-      </w:pPr>
-      <w:r>
-        <w:rPr>
-          <w:noProof/>
-        </w:rPr>
-        <w:drawing>
-          <wp:inline distT="0" distB="0" distL="0" distR="0" wp14:anchorId="7B1DB498" wp14:editId="3DA633F7">
-            <wp:extent cx="6531834" cy="4053714"/>
-            <wp:effectExtent l="0" t="0" r="2540" b="4445"/>
-            <wp:docPr id="10" name="Picture 10"/>
             <wp:cNvGraphicFramePr>
               <a:graphicFrameLocks xmlns:a="http://schemas.openxmlformats.org/drawingml/2006/main" noChangeAspect="1"/>
             </wp:cNvGraphicFramePr>
@@ -5589,7 +4819,7 @@
                   <pic:spPr>
                     <a:xfrm>
                       <a:off x="0" y="0"/>
-                      <a:ext cx="6537360" cy="4057143"/>
+                      <a:ext cx="4313555" cy="5285076"/>
                     </a:xfrm>
                     <a:prstGeom prst="rect">
                       <a:avLst/>
@@ -5606,7 +4836,7 @@
       <w:pPr>
         <w:pStyle w:val="Caption"/>
       </w:pPr>
-      <w:bookmarkStart w:id="36" w:name="_Toc436067690"/>
+      <w:bookmarkStart w:id="32" w:name="_Toc437257429"/>
       <w:r>
         <w:t xml:space="preserve">Figure </w:t>
       </w:r>
@@ -5615,13 +4845,13 @@
           <w:rPr>
             <w:noProof/>
           </w:rPr>
-          <w:t>10</w:t>
+          <w:t>8</w:t>
         </w:r>
       </w:fldSimple>
       <w:r>
-        <w:t>: Import Reference Material</w:t>
-      </w:r>
-      <w:bookmarkEnd w:id="36"/>
+        <w:t>: Conduct a Review</w:t>
+      </w:r>
+      <w:bookmarkEnd w:id="32"/>
     </w:p>
     <w:p>
       <w:pPr>
@@ -5631,12 +4861,12 @@
           <w:numId w:val="2"/>
         </w:numPr>
       </w:pPr>
-      <w:bookmarkStart w:id="37" w:name="_Toc436067671"/>
+      <w:bookmarkStart w:id="33" w:name="_Toc437257413"/>
       <w:r>
         <w:lastRenderedPageBreak/>
-        <w:t>Analyze Requirements</w:t>
-      </w:r>
-      <w:bookmarkEnd w:id="37"/>
+        <w:t>Measure a Change Impact</w:t>
+      </w:r>
+      <w:bookmarkEnd w:id="33"/>
     </w:p>
     <w:p>
       <w:pPr>
@@ -5648,10 +4878,10 @@
           <w:noProof/>
         </w:rPr>
         <w:drawing>
-          <wp:inline distT="0" distB="0" distL="0" distR="0" wp14:anchorId="1C9E95B8" wp14:editId="0AE26E24">
-            <wp:extent cx="5522388" cy="7420708"/>
-            <wp:effectExtent l="0" t="0" r="2540" b="8890"/>
-            <wp:docPr id="12" name="Picture 12"/>
+          <wp:inline distT="0" distB="0" distL="0" distR="0" wp14:anchorId="0FBA5A0B" wp14:editId="7B1D229F">
+            <wp:extent cx="4653598" cy="5640134"/>
+            <wp:effectExtent l="0" t="0" r="0" b="0"/>
+            <wp:docPr id="9" name="Picture 9"/>
             <wp:cNvGraphicFramePr>
               <a:graphicFrameLocks xmlns:a="http://schemas.openxmlformats.org/drawingml/2006/main" noChangeAspect="1"/>
             </wp:cNvGraphicFramePr>
@@ -5671,7 +4901,7 @@
                   <pic:spPr>
                     <a:xfrm>
                       <a:off x="0" y="0"/>
-                      <a:ext cx="5523819" cy="7422631"/>
+                      <a:ext cx="4653598" cy="5640134"/>
                     </a:xfrm>
                     <a:prstGeom prst="rect">
                       <a:avLst/>
@@ -5688,7 +4918,7 @@
       <w:pPr>
         <w:pStyle w:val="Caption"/>
       </w:pPr>
-      <w:bookmarkStart w:id="38" w:name="_Toc436067692"/>
+      <w:bookmarkStart w:id="34" w:name="_Toc437257430"/>
       <w:r>
         <w:t xml:space="preserve">Figure </w:t>
       </w:r>
@@ -5697,13 +4927,13 @@
           <w:rPr>
             <w:noProof/>
           </w:rPr>
-          <w:t>12</w:t>
+          <w:t>9</w:t>
         </w:r>
       </w:fldSimple>
       <w:r>
-        <w:t>: Analyze Requirements</w:t>
-      </w:r>
-      <w:bookmarkEnd w:id="38"/>
+        <w:t>: Measure a Change Impact</w:t>
+      </w:r>
+      <w:bookmarkEnd w:id="34"/>
     </w:p>
     <w:p>
       <w:pPr>
@@ -5713,12 +4943,12 @@
           <w:numId w:val="2"/>
         </w:numPr>
       </w:pPr>
-      <w:bookmarkStart w:id="39" w:name="_Toc436067672"/>
+      <w:bookmarkStart w:id="35" w:name="_Toc437257414"/>
       <w:r>
         <w:lastRenderedPageBreak/>
-        <w:t>Categorize Requirements</w:t>
-      </w:r>
-      <w:bookmarkEnd w:id="39"/>
+        <w:t>Import Reference Material</w:t>
+      </w:r>
+      <w:bookmarkEnd w:id="35"/>
     </w:p>
     <w:p>
       <w:pPr>
@@ -5730,10 +4960,10 @@
           <w:noProof/>
         </w:rPr>
         <w:drawing>
-          <wp:inline distT="0" distB="0" distL="0" distR="0" wp14:anchorId="2BA81AB2" wp14:editId="6B14DA4E">
-            <wp:extent cx="3813492" cy="3232757"/>
-            <wp:effectExtent l="0" t="0" r="0" b="0"/>
-            <wp:docPr id="13" name="Picture 13"/>
+          <wp:inline distT="0" distB="0" distL="0" distR="0" wp14:anchorId="27C62AAB" wp14:editId="785FB42A">
+            <wp:extent cx="6531834" cy="4053714"/>
+            <wp:effectExtent l="0" t="0" r="2540" b="4445"/>
+            <wp:docPr id="10" name="Picture 10"/>
             <wp:cNvGraphicFramePr>
               <a:graphicFrameLocks xmlns:a="http://schemas.openxmlformats.org/drawingml/2006/main" noChangeAspect="1"/>
             </wp:cNvGraphicFramePr>
@@ -5753,7 +4983,7 @@
                   <pic:spPr>
                     <a:xfrm>
                       <a:off x="0" y="0"/>
-                      <a:ext cx="3813492" cy="3232757"/>
+                      <a:ext cx="6537360" cy="4057143"/>
                     </a:xfrm>
                     <a:prstGeom prst="rect">
                       <a:avLst/>
@@ -5770,7 +5000,7 @@
       <w:pPr>
         <w:pStyle w:val="Caption"/>
       </w:pPr>
-      <w:bookmarkStart w:id="40" w:name="_Toc436067693"/>
+      <w:bookmarkStart w:id="36" w:name="_Toc437257431"/>
       <w:r>
         <w:t xml:space="preserve">Figure </w:t>
       </w:r>
@@ -5779,13 +5009,13 @@
           <w:rPr>
             <w:noProof/>
           </w:rPr>
-          <w:t>13</w:t>
+          <w:t>10</w:t>
         </w:r>
       </w:fldSimple>
       <w:r>
-        <w:t>: Categorize Requirements</w:t>
-      </w:r>
-      <w:bookmarkEnd w:id="40"/>
+        <w:t>: Import Reference Material</w:t>
+      </w:r>
+      <w:bookmarkEnd w:id="36"/>
     </w:p>
     <w:p>
       <w:pPr>
@@ -5795,12 +5025,12 @@
           <w:numId w:val="2"/>
         </w:numPr>
       </w:pPr>
-      <w:bookmarkStart w:id="41" w:name="_Toc436067675"/>
+      <w:bookmarkStart w:id="37" w:name="_Toc437257415"/>
       <w:r>
         <w:lastRenderedPageBreak/>
-        <w:t>Add Requirement</w:t>
-      </w:r>
-      <w:bookmarkEnd w:id="41"/>
+        <w:t>Analyze Requirements</w:t>
+      </w:r>
+      <w:bookmarkEnd w:id="37"/>
     </w:p>
     <w:p>
       <w:pPr>
@@ -5812,10 +5042,10 @@
           <w:noProof/>
         </w:rPr>
         <w:drawing>
-          <wp:inline distT="0" distB="0" distL="0" distR="0" wp14:anchorId="1943BD6A" wp14:editId="56C655D6">
-            <wp:extent cx="3813492" cy="5065298"/>
-            <wp:effectExtent l="0" t="0" r="0" b="0"/>
-            <wp:docPr id="16" name="Picture 16"/>
+          <wp:inline distT="0" distB="0" distL="0" distR="0" wp14:anchorId="0A8FAB7E" wp14:editId="44B2BA8B">
+            <wp:extent cx="5522388" cy="7420708"/>
+            <wp:effectExtent l="0" t="0" r="2540" b="8890"/>
+            <wp:docPr id="12" name="Picture 12"/>
             <wp:cNvGraphicFramePr>
               <a:graphicFrameLocks xmlns:a="http://schemas.openxmlformats.org/drawingml/2006/main" noChangeAspect="1"/>
             </wp:cNvGraphicFramePr>
@@ -5835,6 +5065,170 @@
                   <pic:spPr>
                     <a:xfrm>
                       <a:off x="0" y="0"/>
+                      <a:ext cx="5523819" cy="7422631"/>
+                    </a:xfrm>
+                    <a:prstGeom prst="rect">
+                      <a:avLst/>
+                    </a:prstGeom>
+                  </pic:spPr>
+                </pic:pic>
+              </a:graphicData>
+            </a:graphic>
+          </wp:inline>
+        </w:drawing>
+      </w:r>
+    </w:p>
+    <w:p>
+      <w:pPr>
+        <w:pStyle w:val="Caption"/>
+      </w:pPr>
+      <w:bookmarkStart w:id="38" w:name="_Toc437257432"/>
+      <w:r>
+        <w:t xml:space="preserve">Figure </w:t>
+      </w:r>
+      <w:fldSimple w:instr=" SEQ Figure \* ARABIC ">
+        <w:r>
+          <w:rPr>
+            <w:noProof/>
+          </w:rPr>
+          <w:t>11</w:t>
+        </w:r>
+      </w:fldSimple>
+      <w:r>
+        <w:t>: Analyze Requirements</w:t>
+      </w:r>
+      <w:bookmarkEnd w:id="38"/>
+    </w:p>
+    <w:p>
+      <w:pPr>
+        <w:pStyle w:val="Heading3"/>
+        <w:numPr>
+          <w:ilvl w:val="2"/>
+          <w:numId w:val="2"/>
+        </w:numPr>
+      </w:pPr>
+      <w:bookmarkStart w:id="39" w:name="_Toc437257416"/>
+      <w:r>
+        <w:lastRenderedPageBreak/>
+        <w:t>Categorize Requirements</w:t>
+      </w:r>
+      <w:bookmarkEnd w:id="39"/>
+    </w:p>
+    <w:p>
+      <w:pPr>
+        <w:keepNext/>
+        <w:jc w:val="center"/>
+      </w:pPr>
+      <w:r>
+        <w:rPr>
+          <w:noProof/>
+        </w:rPr>
+        <w:drawing>
+          <wp:inline distT="0" distB="0" distL="0" distR="0" wp14:anchorId="17AB4210" wp14:editId="201211F1">
+            <wp:extent cx="3813492" cy="3232757"/>
+            <wp:effectExtent l="0" t="0" r="0" b="0"/>
+            <wp:docPr id="13" name="Picture 13"/>
+            <wp:cNvGraphicFramePr>
+              <a:graphicFrameLocks xmlns:a="http://schemas.openxmlformats.org/drawingml/2006/main" noChangeAspect="1"/>
+            </wp:cNvGraphicFramePr>
+            <a:graphic xmlns:a="http://schemas.openxmlformats.org/drawingml/2006/main">
+              <a:graphicData uri="http://schemas.openxmlformats.org/drawingml/2006/picture">
+                <pic:pic xmlns:pic="http://schemas.openxmlformats.org/drawingml/2006/picture">
+                  <pic:nvPicPr>
+                    <pic:cNvPr id="1" name=""/>
+                    <pic:cNvPicPr/>
+                  </pic:nvPicPr>
+                  <pic:blipFill>
+                    <a:blip r:embed="rId21"/>
+                    <a:stretch>
+                      <a:fillRect/>
+                    </a:stretch>
+                  </pic:blipFill>
+                  <pic:spPr>
+                    <a:xfrm>
+                      <a:off x="0" y="0"/>
+                      <a:ext cx="3813492" cy="3232757"/>
+                    </a:xfrm>
+                    <a:prstGeom prst="rect">
+                      <a:avLst/>
+                    </a:prstGeom>
+                  </pic:spPr>
+                </pic:pic>
+              </a:graphicData>
+            </a:graphic>
+          </wp:inline>
+        </w:drawing>
+      </w:r>
+    </w:p>
+    <w:p>
+      <w:pPr>
+        <w:pStyle w:val="Caption"/>
+      </w:pPr>
+      <w:bookmarkStart w:id="40" w:name="_Toc437257433"/>
+      <w:r>
+        <w:t xml:space="preserve">Figure </w:t>
+      </w:r>
+      <w:fldSimple w:instr=" SEQ Figure \* ARABIC ">
+        <w:r>
+          <w:rPr>
+            <w:noProof/>
+          </w:rPr>
+          <w:t>12</w:t>
+        </w:r>
+      </w:fldSimple>
+      <w:r>
+        <w:t>: Categorize Requirements</w:t>
+      </w:r>
+      <w:bookmarkEnd w:id="40"/>
+    </w:p>
+    <w:p>
+      <w:pPr>
+        <w:pStyle w:val="Heading3"/>
+        <w:numPr>
+          <w:ilvl w:val="2"/>
+          <w:numId w:val="2"/>
+        </w:numPr>
+      </w:pPr>
+      <w:bookmarkStart w:id="41" w:name="_Toc437257417"/>
+      <w:r>
+        <w:lastRenderedPageBreak/>
+        <w:t>Add Requirement</w:t>
+      </w:r>
+      <w:bookmarkEnd w:id="41"/>
+    </w:p>
+    <w:p>
+      <w:pPr>
+        <w:keepNext/>
+        <w:jc w:val="center"/>
+      </w:pPr>
+      <w:r>
+        <w:rPr>
+          <w:noProof/>
+        </w:rPr>
+        <w:drawing>
+          <wp:inline distT="0" distB="0" distL="0" distR="0" wp14:anchorId="704711E1" wp14:editId="7185E1F1">
+            <wp:extent cx="3813492" cy="5065298"/>
+            <wp:effectExtent l="0" t="0" r="0" b="0"/>
+            <wp:docPr id="16" name="Picture 16"/>
+            <wp:cNvGraphicFramePr>
+              <a:graphicFrameLocks xmlns:a="http://schemas.openxmlformats.org/drawingml/2006/main" noChangeAspect="1"/>
+            </wp:cNvGraphicFramePr>
+            <a:graphic xmlns:a="http://schemas.openxmlformats.org/drawingml/2006/main">
+              <a:graphicData uri="http://schemas.openxmlformats.org/drawingml/2006/picture">
+                <pic:pic xmlns:pic="http://schemas.openxmlformats.org/drawingml/2006/picture">
+                  <pic:nvPicPr>
+                    <pic:cNvPr id="1" name=""/>
+                    <pic:cNvPicPr/>
+                  </pic:nvPicPr>
+                  <pic:blipFill>
+                    <a:blip r:embed="rId22"/>
+                    <a:stretch>
+                      <a:fillRect/>
+                    </a:stretch>
+                  </pic:blipFill>
+                  <pic:spPr>
+                    <a:xfrm>
+                      <a:off x="0" y="0"/>
                       <a:ext cx="3813492" cy="5065298"/>
                     </a:xfrm>
                     <a:prstGeom prst="rect">
@@ -5852,7 +5246,7 @@
       <w:pPr>
         <w:pStyle w:val="Caption"/>
       </w:pPr>
-      <w:bookmarkStart w:id="42" w:name="_Toc436067696"/>
+      <w:bookmarkStart w:id="42" w:name="_Toc437257434"/>
       <w:r>
         <w:t xml:space="preserve">Figure </w:t>
       </w:r>
@@ -5861,7 +5255,7 @@
           <w:rPr>
             <w:noProof/>
           </w:rPr>
-          <w:t>16</w:t>
+          <w:t>13</w:t>
         </w:r>
       </w:fldSimple>
       <w:r>
@@ -5878,7 +5272,7 @@
           <w:numId w:val="2"/>
         </w:numPr>
       </w:pPr>
-      <w:bookmarkStart w:id="43" w:name="_Toc436067677"/>
+      <w:bookmarkStart w:id="43" w:name="_Toc437257418"/>
       <w:r>
         <w:lastRenderedPageBreak/>
         <w:t>Table of Concept Terms</w:t>
@@ -5892,7 +5286,7 @@
       </w:pPr>
       <w:bookmarkStart w:id="44" w:name="_refBookmark12"/>
       <w:bookmarkStart w:id="45" w:name="_refBookmark13"/>
-      <w:bookmarkStart w:id="46" w:name="_Toc436067698"/>
+      <w:bookmarkStart w:id="46" w:name="_Toc437257435"/>
       <w:r>
         <w:t xml:space="preserve">Table </w:t>
       </w:r>
@@ -10367,7 +9761,7 @@
           <w:numId w:val="2"/>
         </w:numPr>
       </w:pPr>
-      <w:bookmarkStart w:id="47" w:name="_Toc436067678"/>
+      <w:bookmarkStart w:id="47" w:name="_Toc437257419"/>
       <w:r>
         <w:lastRenderedPageBreak/>
         <w:t>Table of Use Case List</w:t>
@@ -10381,7 +9775,7 @@
       </w:pPr>
       <w:bookmarkStart w:id="48" w:name="_refBookmark14"/>
       <w:bookmarkStart w:id="49" w:name="_refBookmark15"/>
-      <w:bookmarkStart w:id="50" w:name="_Toc436067699"/>
+      <w:bookmarkStart w:id="50" w:name="_Toc437257436"/>
       <w:r>
         <w:t xml:space="preserve">Table </w:t>
       </w:r>
@@ -11541,7 +10935,7 @@
           <w:numId w:val="2"/>
         </w:numPr>
       </w:pPr>
-      <w:bookmarkStart w:id="51" w:name="_Toc436067679"/>
+      <w:bookmarkStart w:id="51" w:name="_Toc437257420"/>
       <w:r>
         <w:lastRenderedPageBreak/>
         <w:t>Table of Actors</w:t>
@@ -11555,7 +10949,7 @@
       </w:pPr>
       <w:bookmarkStart w:id="52" w:name="_refBookmark16"/>
       <w:bookmarkStart w:id="53" w:name="_refBookmark17"/>
-      <w:bookmarkStart w:id="54" w:name="_Toc436067700"/>
+      <w:bookmarkStart w:id="54" w:name="_Toc437257437"/>
       <w:r>
         <w:t xml:space="preserve">Table </w:t>
       </w:r>
@@ -11903,8 +11297,37 @@
             <w:pPr>
               <w:jc w:val="left"/>
             </w:pPr>
-            <w:r>
-              <w:t>Program Management</w:t>
+            <w:del w:id="55" w:author="John Watson" w:date="2015-12-08T15:24:00Z">
+              <w:r>
+                <w:lastRenderedPageBreak/>
+                <w:delText xml:space="preserve">Program </w:delText>
+              </w:r>
+            </w:del>
+            <w:commentRangeStart w:id="56"/>
+            <w:ins w:id="57" w:author="John Watson" w:date="2015-12-08T15:24:00Z">
+              <w:r>
+                <w:t>Pro</w:t>
+              </w:r>
+              <w:r>
+                <w:t>ject</w:t>
+              </w:r>
+            </w:ins>
+            <w:commentRangeEnd w:id="56"/>
+            <w:ins w:id="58" w:author="John Watson" w:date="2015-12-08T15:25:00Z">
+              <w:r>
+                <w:rPr>
+                  <w:rStyle w:val="CommentReference"/>
+                </w:rPr>
+                <w:commentReference w:id="56"/>
+              </w:r>
+            </w:ins>
+            <w:ins w:id="60" w:author="John Watson" w:date="2015-12-08T15:24:00Z">
+              <w:r>
+                <w:t xml:space="preserve"> </w:t>
+              </w:r>
+            </w:ins>
+            <w:r>
+              <w:t>Management</w:t>
             </w:r>
           </w:p>
         </w:tc>
@@ -11914,11 +11337,54 @@
           </w:tcPr>
           <w:p>
             <w:pPr>
-              <w:jc w:val="left"/>
-            </w:pPr>
-            <w:r>
-              <w:t>** consider product manager</w:t>
-            </w:r>
+              <w:rPr>
+                <w:ins w:id="61" w:author="John Watson" w:date="2015-12-08T15:24:00Z"/>
+              </w:rPr>
+            </w:pPr>
+            <w:ins w:id="62" w:author="John Watson" w:date="2015-12-08T15:24:00Z">
+              <w:r>
+                <w:t xml:space="preserve">    (1) The application of knowledge, skills, tools, and techniques to project activities to meet the project requirements. (PMI 2013)</w:t>
+              </w:r>
+            </w:ins>
+          </w:p>
+          <w:p>
+            <w:pPr>
+              <w:rPr>
+                <w:ins w:id="63" w:author="John Watson" w:date="2015-12-08T15:24:00Z"/>
+              </w:rPr>
+            </w:pPr>
+          </w:p>
+          <w:p>
+            <w:pPr>
+              <w:rPr>
+                <w:ins w:id="64" w:author="John Watson" w:date="2015-12-08T15:24:00Z"/>
+              </w:rPr>
+            </w:pPr>
+            <w:ins w:id="65" w:author="John Watson" w:date="2015-12-08T15:24:00Z">
+              <w:r>
+                <w:t xml:space="preserve">    (2) The collection of work activities concerned with planning and estimating, measuring and controlling, leading and coordinating, and managing risk factors for a project. (Fairley 2009)</w:t>
+              </w:r>
+            </w:ins>
+          </w:p>
+          <w:p>
+            <w:pPr>
+              <w:jc w:val="left"/>
+            </w:pPr>
+            <w:ins w:id="66" w:author="John Watson" w:date="2015-12-08T15:24:00Z">
+              <w:r>
+                <w:t>[3, SEBoK Glossary]</w:t>
+              </w:r>
+            </w:ins>
+            <w:del w:id="67" w:author="John Watson" w:date="2015-12-08T15:24:00Z">
+              <w:r>
+                <w:delText xml:space="preserve">** consider product </w:delText>
+              </w:r>
+            </w:del>
+            <w:del w:id="68" w:author="John Watson" w:date="2015-12-08T14:43:00Z">
+              <w:r>
+                <w:delText>manager</w:delText>
+              </w:r>
+            </w:del>
           </w:p>
         </w:tc>
       </w:tr>
@@ -11937,7 +11403,6 @@
               <w:jc w:val="left"/>
             </w:pPr>
             <w:r>
-              <w:lastRenderedPageBreak/>
               <w:t>SE Collaborators</w:t>
             </w:r>
           </w:p>
@@ -12086,12 +11551,12 @@
           <w:numId w:val="2"/>
         </w:numPr>
       </w:pPr>
-      <w:bookmarkStart w:id="55" w:name="_Toc436067680"/>
+      <w:bookmarkStart w:id="69" w:name="_Toc437257421"/>
       <w:r>
         <w:lastRenderedPageBreak/>
         <w:t>References and Citations List</w:t>
       </w:r>
-      <w:bookmarkEnd w:id="55"/>
+      <w:bookmarkEnd w:id="69"/>
     </w:p>
     <w:p>
       <w:r>
@@ -12155,8 +11620,8 @@
     </w:p>
     <w:p/>
     <w:sectPr>
-      <w:headerReference w:type="default" r:id="rId21"/>
-      <w:footerReference w:type="default" r:id="rId22"/>
+      <w:headerReference w:type="default" r:id="rId23"/>
+      <w:footerReference w:type="default" r:id="rId24"/>
       <w:pgSz w:w="12240" w:h="15840"/>
       <w:pgMar w:top="1440" w:right="1440" w:bottom="1440" w:left="1440" w:header="720" w:footer="720" w:gutter="0"/>
       <w:cols w:space="720"/>
@@ -12165,6 +11630,55 @@
     </w:sectPr>
   </w:body>
 </w:document>
+</file>
+
+<file path=word/comments.xml><?xml version="1.0" encoding="utf-8"?>
+<w:comments xmlns:wpc="http://schemas.microsoft.com/office/word/2010/wordprocessingCanvas" xmlns:mc="http://schemas.openxmlformats.org/markup-compatibility/2006" xmlns:o="urn:schemas-microsoft-com:office:office" xmlns:r="http://schemas.openxmlformats.org/officeDocument/2006/relationships" xmlns:m="http://schemas.openxmlformats.org/officeDocument/2006/math" xmlns:v="urn:schemas-microsoft-com:vml" xmlns:wp14="http://schemas.microsoft.com/office/word/2010/wordprocessingDrawing" xmlns:wp="http://schemas.openxmlformats.org/drawingml/2006/wordprocessingDrawing" xmlns:w10="urn:schemas-microsoft-com:office:word" xmlns:w="http://schemas.openxmlformats.org/wordprocessingml/2006/main" xmlns:w14="http://schemas.microsoft.com/office/word/2010/wordml" xmlns:w15="http://schemas.microsoft.com/office/word/2012/wordml" xmlns:wpg="http://schemas.microsoft.com/office/word/2010/wordprocessingGroup" xmlns:wpi="http://schemas.microsoft.com/office/word/2010/wordprocessingInk" xmlns:wne="http://schemas.microsoft.com/office/word/2006/wordml" xmlns:wps="http://schemas.microsoft.com/office/word/2010/wordprocessingShape" mc:Ignorable="w14 w15 wp14">
+  <w:comment w:id="17" w:author="John Watson" w:date="2015-12-08T14:38:00Z" w:initials="JW">
+    <w:p>
+      <w:pPr>
+        <w:pStyle w:val="CommentText"/>
+      </w:pPr>
+      <w:r>
+        <w:rPr>
+          <w:rStyle w:val="CommentReference"/>
+        </w:rPr>
+        <w:annotationRef/>
+      </w:r>
+      <w:r>
+        <w:t xml:space="preserve">On Last decision, there is a spelling error. It should be “Changes Needed”. Source model has been updated. </w:t>
+      </w:r>
+    </w:p>
+  </w:comment>
+  <w:comment w:id="56" w:author="John Watson" w:date="2015-12-08T15:25:00Z" w:initials="JW">
+    <w:p>
+      <w:pPr>
+        <w:pStyle w:val="CommentText"/>
+      </w:pPr>
+      <w:r>
+        <w:rPr>
+          <w:rStyle w:val="CommentReference"/>
+        </w:rPr>
+        <w:annotationRef/>
+      </w:r>
+      <w:r>
+        <w:t>The name and definition have been changed in</w:t>
+      </w:r>
+      <w:bookmarkStart w:id="59" w:name="_GoBack"/>
+      <w:bookmarkEnd w:id="59"/>
+      <w:r>
+        <w:t xml:space="preserve"> the model</w:t>
+      </w:r>
+    </w:p>
+  </w:comment>
+</w:comments>
+</file>
+
+<file path=word/commentsExtended.xml><?xml version="1.0" encoding="utf-8"?>
+<w15:commentsEx xmlns:wpc="http://schemas.microsoft.com/office/word/2010/wordprocessingCanvas" xmlns:mc="http://schemas.openxmlformats.org/markup-compatibility/2006" xmlns:o="urn:schemas-microsoft-com:office:office" xmlns:r="http://schemas.openxmlformats.org/officeDocument/2006/relationships" xmlns:m="http://schemas.openxmlformats.org/officeDocument/2006/math" xmlns:v="urn:schemas-microsoft-com:vml" xmlns:wp14="http://schemas.microsoft.com/office/word/2010/wordprocessingDrawing" xmlns:wp="http://schemas.openxmlformats.org/drawingml/2006/wordprocessingDrawing" xmlns:w10="urn:schemas-microsoft-com:office:word" xmlns:w="http://schemas.openxmlformats.org/wordprocessingml/2006/main" xmlns:w14="http://schemas.microsoft.com/office/word/2010/wordml" xmlns:w15="http://schemas.microsoft.com/office/word/2012/wordml" xmlns:wpg="http://schemas.microsoft.com/office/word/2010/wordprocessingGroup" xmlns:wpi="http://schemas.microsoft.com/office/word/2010/wordprocessingInk" xmlns:wne="http://schemas.microsoft.com/office/word/2006/wordml" xmlns:wps="http://schemas.microsoft.com/office/word/2010/wordprocessingShape" mc:Ignorable="w14 w15 wp14">
+  <w15:commentEx w15:paraId="44D241C9" w15:done="0"/>
+  <w15:commentEx w15:paraId="28BBECBD" w15:done="0"/>
+</w15:commentsEx>
 </file>
 
 <file path=word/endnotes.xml><?xml version="1.0" encoding="utf-8"?>
@@ -12231,7 +11745,7 @@
         <w:bCs/>
         <w:noProof/>
       </w:rPr>
-      <w:t>5</w:t>
+      <w:t>34</w:t>
     </w:r>
     <w:r>
       <w:rPr>
@@ -15650,6 +15164,14 @@
   </w:num>
   <w:numIdMacAtCleanup w:val="8"/>
 </w:numbering>
+</file>
+
+<file path=word/people.xml><?xml version="1.0" encoding="utf-8"?>
+<w15:people xmlns:wpc="http://schemas.microsoft.com/office/word/2010/wordprocessingCanvas" xmlns:mc="http://schemas.openxmlformats.org/markup-compatibility/2006" xmlns:o="urn:schemas-microsoft-com:office:office" xmlns:r="http://schemas.openxmlformats.org/officeDocument/2006/relationships" xmlns:m="http://schemas.openxmlformats.org/officeDocument/2006/math" xmlns:v="urn:schemas-microsoft-com:vml" xmlns:wp14="http://schemas.microsoft.com/office/word/2010/wordprocessingDrawing" xmlns:wp="http://schemas.openxmlformats.org/drawingml/2006/wordprocessingDrawing" xmlns:w10="urn:schemas-microsoft-com:office:word" xmlns:w="http://schemas.openxmlformats.org/wordprocessingml/2006/main" xmlns:w14="http://schemas.microsoft.com/office/word/2010/wordml" xmlns:w15="http://schemas.microsoft.com/office/word/2012/wordml" xmlns:wpg="http://schemas.microsoft.com/office/word/2010/wordprocessingGroup" xmlns:wpi="http://schemas.microsoft.com/office/word/2010/wordprocessingInk" xmlns:wne="http://schemas.microsoft.com/office/word/2006/wordml" xmlns:wps="http://schemas.microsoft.com/office/word/2010/wordprocessingShape" mc:Ignorable="w14 w15 wp14">
+  <w15:person w15:author="John Watson">
+    <w15:presenceInfo w15:providerId="Windows Live" w15:userId="4534f41415a7e1de"/>
+  </w15:person>
+</w15:people>
 </file>
 
 <file path=word/styles.xml><?xml version="1.0" encoding="utf-8"?>
@@ -16968,6 +16490,74 @@
       <w:color w:val="808080"/>
     </w:rPr>
   </w:style>
+  <w:style w:type="character" w:styleId="CommentReference">
+    <w:name w:val="annotation reference"/>
+    <w:basedOn w:val="DefaultParagraphFont"/>
+    <w:uiPriority w:val="99"/>
+    <w:semiHidden/>
+    <w:unhideWhenUsed/>
+    <w:rsid w:val="007D5DFD"/>
+    <w:rPr>
+      <w:sz w:val="16"/>
+      <w:szCs w:val="16"/>
+    </w:rPr>
+  </w:style>
+  <w:style w:type="paragraph" w:styleId="CommentText">
+    <w:name w:val="annotation text"/>
+    <w:basedOn w:val="Normal"/>
+    <w:link w:val="CommentTextChar"/>
+    <w:uiPriority w:val="99"/>
+    <w:semiHidden/>
+    <w:unhideWhenUsed/>
+    <w:rsid w:val="007D5DFD"/>
+    <w:pPr>
+      <w:spacing w:line="240" w:lineRule="auto"/>
+    </w:pPr>
+    <w:rPr>
+      <w:sz w:val="20"/>
+      <w:szCs w:val="20"/>
+    </w:rPr>
+  </w:style>
+  <w:style w:type="character" w:customStyle="1" w:styleId="CommentTextChar">
+    <w:name w:val="Comment Text Char"/>
+    <w:basedOn w:val="DefaultParagraphFont"/>
+    <w:link w:val="CommentText"/>
+    <w:uiPriority w:val="99"/>
+    <w:semiHidden/>
+    <w:rsid w:val="007D5DFD"/>
+    <w:rPr>
+      <w:sz w:val="20"/>
+      <w:szCs w:val="20"/>
+    </w:rPr>
+  </w:style>
+  <w:style w:type="paragraph" w:styleId="CommentSubject">
+    <w:name w:val="annotation subject"/>
+    <w:basedOn w:val="CommentText"/>
+    <w:next w:val="CommentText"/>
+    <w:link w:val="CommentSubjectChar"/>
+    <w:uiPriority w:val="99"/>
+    <w:semiHidden/>
+    <w:unhideWhenUsed/>
+    <w:rsid w:val="007D5DFD"/>
+    <w:rPr>
+      <w:b/>
+      <w:bCs/>
+    </w:rPr>
+  </w:style>
+  <w:style w:type="character" w:customStyle="1" w:styleId="CommentSubjectChar">
+    <w:name w:val="Comment Subject Char"/>
+    <w:basedOn w:val="CommentTextChar"/>
+    <w:link w:val="CommentSubject"/>
+    <w:uiPriority w:val="99"/>
+    <w:semiHidden/>
+    <w:rsid w:val="007D5DFD"/>
+    <w:rPr>
+      <w:b/>
+      <w:bCs/>
+      <w:sz w:val="20"/>
+      <w:szCs w:val="20"/>
+    </w:rPr>
+  </w:style>
 </w:styles>
 </file>
 
@@ -17117,11 +16707,13 @@
     <w:rsid w:val="00D53512"/>
     <w:rsid w:val="00DB2685"/>
     <w:rsid w:val="00DB2DF5"/>
+    <w:rsid w:val="00E1606E"/>
     <w:rsid w:val="00EA7C69"/>
     <w:rsid w:val="00EE6056"/>
     <w:rsid w:val="00F2673A"/>
     <w:rsid w:val="00F74C91"/>
     <w:rsid w:val="00F76271"/>
+    <w:rsid w:val="00FB01C7"/>
   </w:rsids>
   <m:mathPr>
     <m:mathFont m:val="Cambria Math"/>
@@ -17877,7 +17469,7 @@
 </file>
 
 <file path=customXml/itemProps1.xml><?xml version="1.0" encoding="utf-8"?>
-<ds:datastoreItem xmlns:ds="http://schemas.openxmlformats.org/officeDocument/2006/customXml" ds:itemID="{00A90568-30D8-42A6-A9F1-E8D637154131}">
+<ds:datastoreItem xmlns:ds="http://schemas.openxmlformats.org/officeDocument/2006/customXml" ds:itemID="{6BE12CF6-6E5A-4FEB-98B8-79219AF88A78}">
   <ds:schemaRefs>
     <ds:schemaRef ds:uri="http://schemas.openxmlformats.org/officeDocument/2006/bibliography"/>
   </ds:schemaRefs>

</xml_diff>